<commit_message>
fix: delete some not important files
</commit_message>
<xml_diff>
--- a/test.docx
+++ b/test.docx
@@ -55,8 +55,34 @@
           <w:shd w:val="clear" w:color="auto" w:fill="FFFFFF"/>
           <w:lang w:val="en-US"/>
         </w:rPr>
-        <w:t>The quick brown fox jumps over the lazy dog</w:t>
-      </w:r>
+        <w:t>The quick brown fox jumps over the lazy dog.</w:t>
+      </w:r>
+      <w:r>
+        <w:rPr>
+          <w:rFonts w:ascii="Arial" w:hAnsi="Arial" w:cs="Arial"/>
+          <w:color w:val="000000" w:themeColor="text1"/>
+          <w:spacing w:val="2"/>
+          <w:sz w:val="24"/>
+          <w:szCs w:val="24"/>
+          <w:shd w:val="clear" w:color="auto" w:fill="FFFFFF"/>
+          <w:lang w:val="en-US"/>
+        </w:rPr>
+        <w:t xml:space="preserve"> Everything that the light touches is out </w:t>
+      </w:r>
+      <w:proofErr w:type="spellStart"/>
+      <w:r>
+        <w:rPr>
+          <w:rFonts w:ascii="Arial" w:hAnsi="Arial" w:cs="Arial"/>
+          <w:color w:val="000000" w:themeColor="text1"/>
+          <w:spacing w:val="2"/>
+          <w:sz w:val="24"/>
+          <w:szCs w:val="24"/>
+          <w:shd w:val="clear" w:color="auto" w:fill="FFFFFF"/>
+          <w:lang w:val="en-US"/>
+        </w:rPr>
+        <w:t>kindom</w:t>
+      </w:r>
+      <w:proofErr w:type="spellEnd"/>
       <w:r>
         <w:rPr>
           <w:rFonts w:ascii="Arial" w:hAnsi="Arial" w:cs="Arial"/>
@@ -69,27 +95,2271 @@
         </w:rPr>
         <w:t>.</w:t>
       </w:r>
-      <w:r>
-        <w:rPr>
-          <w:rFonts w:ascii="Arial" w:hAnsi="Arial" w:cs="Arial"/>
-          <w:color w:val="000000" w:themeColor="text1"/>
-          <w:spacing w:val="2"/>
-          <w:sz w:val="24"/>
-          <w:szCs w:val="24"/>
-          <w:shd w:val="clear" w:color="auto" w:fill="FFFFFF"/>
-          <w:lang w:val="en-US"/>
-        </w:rPr>
-        <w:t xml:space="preserve"> Everything that the light touches is out kindom.</w:t>
-      </w:r>
-      <w:bookmarkStart w:id="0" w:name="_GoBack"/>
-      <w:bookmarkEnd w:id="0"/>
     </w:p>
     <w:p>
       <w:pPr>
-        <w:rPr>
+        <w:tabs>
+          <w:tab w:val="left" w:pos="916"/>
+          <w:tab w:val="left" w:pos="1832"/>
+          <w:tab w:val="left" w:pos="2748"/>
+          <w:tab w:val="left" w:pos="3664"/>
+          <w:tab w:val="left" w:pos="4580"/>
+          <w:tab w:val="left" w:pos="5496"/>
+          <w:tab w:val="left" w:pos="6412"/>
+          <w:tab w:val="left" w:pos="7328"/>
+          <w:tab w:val="left" w:pos="8244"/>
+          <w:tab w:val="left" w:pos="9160"/>
+          <w:tab w:val="left" w:pos="10076"/>
+          <w:tab w:val="left" w:pos="10992"/>
+          <w:tab w:val="left" w:pos="11908"/>
+          <w:tab w:val="left" w:pos="12824"/>
+          <w:tab w:val="left" w:pos="13740"/>
+          <w:tab w:val="left" w:pos="14656"/>
+        </w:tabs>
+        <w:spacing w:after="0" w:line="240" w:lineRule="auto"/>
+        <w:textAlignment w:val="baseline"/>
+        <w:rPr>
+          <w:rFonts w:ascii="Arial" w:hAnsi="Arial" w:cs="Arial"/>
+          <w:color w:val="000000" w:themeColor="text1"/>
+          <w:spacing w:val="2"/>
+          <w:sz w:val="24"/>
+          <w:szCs w:val="24"/>
+          <w:shd w:val="clear" w:color="auto" w:fill="FFFFFF"/>
           <w:lang w:val="en-US"/>
         </w:rPr>
       </w:pPr>
+      <w:r>
+        <w:rPr>
+          <w:rFonts w:ascii="Arial" w:eastAsia="Times New Roman" w:hAnsi="Arial" w:cs="Arial"/>
+          <w:color w:val="000000" w:themeColor="text1"/>
+          <w:sz w:val="24"/>
+          <w:szCs w:val="24"/>
+          <w:bdr w:val="none" w:sz="0" w:space="0" w:color="auto" w:frame="1"/>
+          <w:lang w:val="en-US" w:eastAsia="ru-RU"/>
+        </w:rPr>
+        <w:t xml:space="preserve">The old oak tree from India fell down. </w:t>
+      </w:r>
+      <w:r>
+        <w:rPr>
+          <w:rFonts w:ascii="Arial" w:hAnsi="Arial" w:cs="Arial"/>
+          <w:color w:val="000000" w:themeColor="text1"/>
+          <w:spacing w:val="2"/>
+          <w:sz w:val="24"/>
+          <w:szCs w:val="24"/>
+          <w:shd w:val="clear" w:color="auto" w:fill="FFFFFF"/>
+          <w:lang w:val="en-US"/>
+        </w:rPr>
+        <w:t>The quick brown fox jumps over the lazy dog.</w:t>
+      </w:r>
+      <w:r>
+        <w:rPr>
+          <w:rFonts w:ascii="Arial" w:hAnsi="Arial" w:cs="Arial"/>
+          <w:color w:val="000000" w:themeColor="text1"/>
+          <w:spacing w:val="2"/>
+          <w:sz w:val="24"/>
+          <w:szCs w:val="24"/>
+          <w:shd w:val="clear" w:color="auto" w:fill="FFFFFF"/>
+          <w:lang w:val="en-US"/>
+        </w:rPr>
+        <w:t xml:space="preserve"> Everything that the light touches is out </w:t>
+      </w:r>
+      <w:proofErr w:type="spellStart"/>
+      <w:r>
+        <w:rPr>
+          <w:rFonts w:ascii="Arial" w:hAnsi="Arial" w:cs="Arial"/>
+          <w:color w:val="000000" w:themeColor="text1"/>
+          <w:spacing w:val="2"/>
+          <w:sz w:val="24"/>
+          <w:szCs w:val="24"/>
+          <w:shd w:val="clear" w:color="auto" w:fill="FFFFFF"/>
+          <w:lang w:val="en-US"/>
+        </w:rPr>
+        <w:t>kindom</w:t>
+      </w:r>
+      <w:proofErr w:type="spellEnd"/>
+      <w:r>
+        <w:rPr>
+          <w:rFonts w:ascii="Arial" w:hAnsi="Arial" w:cs="Arial"/>
+          <w:color w:val="000000" w:themeColor="text1"/>
+          <w:spacing w:val="2"/>
+          <w:sz w:val="24"/>
+          <w:szCs w:val="24"/>
+          <w:shd w:val="clear" w:color="auto" w:fill="FFFFFF"/>
+          <w:lang w:val="en-US"/>
+        </w:rPr>
+        <w:t>.</w:t>
+      </w:r>
+    </w:p>
+    <w:p>
+      <w:pPr>
+        <w:tabs>
+          <w:tab w:val="left" w:pos="916"/>
+          <w:tab w:val="left" w:pos="1832"/>
+          <w:tab w:val="left" w:pos="2748"/>
+          <w:tab w:val="left" w:pos="3664"/>
+          <w:tab w:val="left" w:pos="4580"/>
+          <w:tab w:val="left" w:pos="5496"/>
+          <w:tab w:val="left" w:pos="6412"/>
+          <w:tab w:val="left" w:pos="7328"/>
+          <w:tab w:val="left" w:pos="8244"/>
+          <w:tab w:val="left" w:pos="9160"/>
+          <w:tab w:val="left" w:pos="10076"/>
+          <w:tab w:val="left" w:pos="10992"/>
+          <w:tab w:val="left" w:pos="11908"/>
+          <w:tab w:val="left" w:pos="12824"/>
+          <w:tab w:val="left" w:pos="13740"/>
+          <w:tab w:val="left" w:pos="14656"/>
+        </w:tabs>
+        <w:spacing w:after="0" w:line="240" w:lineRule="auto"/>
+        <w:textAlignment w:val="baseline"/>
+        <w:rPr>
+          <w:rFonts w:ascii="Arial" w:hAnsi="Arial" w:cs="Arial"/>
+          <w:color w:val="000000" w:themeColor="text1"/>
+          <w:spacing w:val="2"/>
+          <w:sz w:val="24"/>
+          <w:szCs w:val="24"/>
+          <w:shd w:val="clear" w:color="auto" w:fill="FFFFFF"/>
+          <w:lang w:val="en-US"/>
+        </w:rPr>
+      </w:pPr>
+      <w:r>
+        <w:rPr>
+          <w:rFonts w:ascii="Arial" w:eastAsia="Times New Roman" w:hAnsi="Arial" w:cs="Arial"/>
+          <w:color w:val="000000" w:themeColor="text1"/>
+          <w:sz w:val="24"/>
+          <w:szCs w:val="24"/>
+          <w:bdr w:val="none" w:sz="0" w:space="0" w:color="auto" w:frame="1"/>
+          <w:lang w:val="en-US" w:eastAsia="ru-RU"/>
+        </w:rPr>
+        <w:t xml:space="preserve">The old oak tree from India fell down. </w:t>
+      </w:r>
+      <w:r>
+        <w:rPr>
+          <w:rFonts w:ascii="Arial" w:hAnsi="Arial" w:cs="Arial"/>
+          <w:color w:val="000000" w:themeColor="text1"/>
+          <w:spacing w:val="2"/>
+          <w:sz w:val="24"/>
+          <w:szCs w:val="24"/>
+          <w:shd w:val="clear" w:color="auto" w:fill="FFFFFF"/>
+          <w:lang w:val="en-US"/>
+        </w:rPr>
+        <w:t>The quick brown fox jumps over the lazy dog.</w:t>
+      </w:r>
+      <w:r>
+        <w:rPr>
+          <w:rFonts w:ascii="Arial" w:hAnsi="Arial" w:cs="Arial"/>
+          <w:color w:val="000000" w:themeColor="text1"/>
+          <w:spacing w:val="2"/>
+          <w:sz w:val="24"/>
+          <w:szCs w:val="24"/>
+          <w:shd w:val="clear" w:color="auto" w:fill="FFFFFF"/>
+          <w:lang w:val="en-US"/>
+        </w:rPr>
+        <w:t xml:space="preserve"> Everything that the light touches is out </w:t>
+      </w:r>
+      <w:proofErr w:type="spellStart"/>
+      <w:r>
+        <w:rPr>
+          <w:rFonts w:ascii="Arial" w:hAnsi="Arial" w:cs="Arial"/>
+          <w:color w:val="000000" w:themeColor="text1"/>
+          <w:spacing w:val="2"/>
+          <w:sz w:val="24"/>
+          <w:szCs w:val="24"/>
+          <w:shd w:val="clear" w:color="auto" w:fill="FFFFFF"/>
+          <w:lang w:val="en-US"/>
+        </w:rPr>
+        <w:t>kindom</w:t>
+      </w:r>
+      <w:proofErr w:type="spellEnd"/>
+      <w:r>
+        <w:rPr>
+          <w:rFonts w:ascii="Arial" w:hAnsi="Arial" w:cs="Arial"/>
+          <w:color w:val="000000" w:themeColor="text1"/>
+          <w:spacing w:val="2"/>
+          <w:sz w:val="24"/>
+          <w:szCs w:val="24"/>
+          <w:shd w:val="clear" w:color="auto" w:fill="FFFFFF"/>
+          <w:lang w:val="en-US"/>
+        </w:rPr>
+        <w:t>.</w:t>
+      </w:r>
+    </w:p>
+    <w:p>
+      <w:pPr>
+        <w:tabs>
+          <w:tab w:val="left" w:pos="916"/>
+          <w:tab w:val="left" w:pos="1832"/>
+          <w:tab w:val="left" w:pos="2748"/>
+          <w:tab w:val="left" w:pos="3664"/>
+          <w:tab w:val="left" w:pos="4580"/>
+          <w:tab w:val="left" w:pos="5496"/>
+          <w:tab w:val="left" w:pos="6412"/>
+          <w:tab w:val="left" w:pos="7328"/>
+          <w:tab w:val="left" w:pos="8244"/>
+          <w:tab w:val="left" w:pos="9160"/>
+          <w:tab w:val="left" w:pos="10076"/>
+          <w:tab w:val="left" w:pos="10992"/>
+          <w:tab w:val="left" w:pos="11908"/>
+          <w:tab w:val="left" w:pos="12824"/>
+          <w:tab w:val="left" w:pos="13740"/>
+          <w:tab w:val="left" w:pos="14656"/>
+        </w:tabs>
+        <w:spacing w:after="0" w:line="240" w:lineRule="auto"/>
+        <w:textAlignment w:val="baseline"/>
+        <w:rPr>
+          <w:rFonts w:ascii="Arial" w:hAnsi="Arial" w:cs="Arial"/>
+          <w:color w:val="000000" w:themeColor="text1"/>
+          <w:spacing w:val="2"/>
+          <w:sz w:val="24"/>
+          <w:szCs w:val="24"/>
+          <w:shd w:val="clear" w:color="auto" w:fill="FFFFFF"/>
+          <w:lang w:val="en-US"/>
+        </w:rPr>
+      </w:pPr>
+      <w:r>
+        <w:rPr>
+          <w:rFonts w:ascii="Arial" w:eastAsia="Times New Roman" w:hAnsi="Arial" w:cs="Arial"/>
+          <w:color w:val="000000" w:themeColor="text1"/>
+          <w:sz w:val="24"/>
+          <w:szCs w:val="24"/>
+          <w:bdr w:val="none" w:sz="0" w:space="0" w:color="auto" w:frame="1"/>
+          <w:lang w:val="en-US" w:eastAsia="ru-RU"/>
+        </w:rPr>
+        <w:t xml:space="preserve">The old oak tree from India fell down. </w:t>
+      </w:r>
+      <w:r>
+        <w:rPr>
+          <w:rFonts w:ascii="Arial" w:hAnsi="Arial" w:cs="Arial"/>
+          <w:color w:val="000000" w:themeColor="text1"/>
+          <w:spacing w:val="2"/>
+          <w:sz w:val="24"/>
+          <w:szCs w:val="24"/>
+          <w:shd w:val="clear" w:color="auto" w:fill="FFFFFF"/>
+          <w:lang w:val="en-US"/>
+        </w:rPr>
+        <w:t>The quick brown fox jumps over the lazy dog.</w:t>
+      </w:r>
+      <w:r>
+        <w:rPr>
+          <w:rFonts w:ascii="Arial" w:hAnsi="Arial" w:cs="Arial"/>
+          <w:color w:val="000000" w:themeColor="text1"/>
+          <w:spacing w:val="2"/>
+          <w:sz w:val="24"/>
+          <w:szCs w:val="24"/>
+          <w:shd w:val="clear" w:color="auto" w:fill="FFFFFF"/>
+          <w:lang w:val="en-US"/>
+        </w:rPr>
+        <w:t xml:space="preserve"> Everything that the light touches is out </w:t>
+      </w:r>
+      <w:proofErr w:type="spellStart"/>
+      <w:r>
+        <w:rPr>
+          <w:rFonts w:ascii="Arial" w:hAnsi="Arial" w:cs="Arial"/>
+          <w:color w:val="000000" w:themeColor="text1"/>
+          <w:spacing w:val="2"/>
+          <w:sz w:val="24"/>
+          <w:szCs w:val="24"/>
+          <w:shd w:val="clear" w:color="auto" w:fill="FFFFFF"/>
+          <w:lang w:val="en-US"/>
+        </w:rPr>
+        <w:t>kindom</w:t>
+      </w:r>
+      <w:proofErr w:type="spellEnd"/>
+      <w:r>
+        <w:rPr>
+          <w:rFonts w:ascii="Arial" w:hAnsi="Arial" w:cs="Arial"/>
+          <w:color w:val="000000" w:themeColor="text1"/>
+          <w:spacing w:val="2"/>
+          <w:sz w:val="24"/>
+          <w:szCs w:val="24"/>
+          <w:shd w:val="clear" w:color="auto" w:fill="FFFFFF"/>
+          <w:lang w:val="en-US"/>
+        </w:rPr>
+        <w:t>.</w:t>
+      </w:r>
+    </w:p>
+    <w:p>
+      <w:pPr>
+        <w:tabs>
+          <w:tab w:val="left" w:pos="916"/>
+          <w:tab w:val="left" w:pos="1832"/>
+          <w:tab w:val="left" w:pos="2748"/>
+          <w:tab w:val="left" w:pos="3664"/>
+          <w:tab w:val="left" w:pos="4580"/>
+          <w:tab w:val="left" w:pos="5496"/>
+          <w:tab w:val="left" w:pos="6412"/>
+          <w:tab w:val="left" w:pos="7328"/>
+          <w:tab w:val="left" w:pos="8244"/>
+          <w:tab w:val="left" w:pos="9160"/>
+          <w:tab w:val="left" w:pos="10076"/>
+          <w:tab w:val="left" w:pos="10992"/>
+          <w:tab w:val="left" w:pos="11908"/>
+          <w:tab w:val="left" w:pos="12824"/>
+          <w:tab w:val="left" w:pos="13740"/>
+          <w:tab w:val="left" w:pos="14656"/>
+        </w:tabs>
+        <w:spacing w:after="0" w:line="240" w:lineRule="auto"/>
+        <w:textAlignment w:val="baseline"/>
+        <w:rPr>
+          <w:rFonts w:ascii="Arial" w:hAnsi="Arial" w:cs="Arial"/>
+          <w:color w:val="000000" w:themeColor="text1"/>
+          <w:spacing w:val="2"/>
+          <w:sz w:val="24"/>
+          <w:szCs w:val="24"/>
+          <w:shd w:val="clear" w:color="auto" w:fill="FFFFFF"/>
+          <w:lang w:val="en-US"/>
+        </w:rPr>
+      </w:pPr>
+      <w:r>
+        <w:rPr>
+          <w:rFonts w:ascii="Arial" w:eastAsia="Times New Roman" w:hAnsi="Arial" w:cs="Arial"/>
+          <w:color w:val="000000" w:themeColor="text1"/>
+          <w:sz w:val="24"/>
+          <w:szCs w:val="24"/>
+          <w:bdr w:val="none" w:sz="0" w:space="0" w:color="auto" w:frame="1"/>
+          <w:lang w:val="en-US" w:eastAsia="ru-RU"/>
+        </w:rPr>
+        <w:t xml:space="preserve">The old oak tree from India fell down. </w:t>
+      </w:r>
+      <w:r>
+        <w:rPr>
+          <w:rFonts w:ascii="Arial" w:hAnsi="Arial" w:cs="Arial"/>
+          <w:color w:val="000000" w:themeColor="text1"/>
+          <w:spacing w:val="2"/>
+          <w:sz w:val="24"/>
+          <w:szCs w:val="24"/>
+          <w:shd w:val="clear" w:color="auto" w:fill="FFFFFF"/>
+          <w:lang w:val="en-US"/>
+        </w:rPr>
+        <w:t>The quick brown fox jumps over the lazy dog.</w:t>
+      </w:r>
+      <w:r>
+        <w:rPr>
+          <w:rFonts w:ascii="Arial" w:hAnsi="Arial" w:cs="Arial"/>
+          <w:color w:val="000000" w:themeColor="text1"/>
+          <w:spacing w:val="2"/>
+          <w:sz w:val="24"/>
+          <w:szCs w:val="24"/>
+          <w:shd w:val="clear" w:color="auto" w:fill="FFFFFF"/>
+          <w:lang w:val="en-US"/>
+        </w:rPr>
+        <w:t xml:space="preserve"> Everything that the light touches is out </w:t>
+      </w:r>
+      <w:proofErr w:type="spellStart"/>
+      <w:r>
+        <w:rPr>
+          <w:rFonts w:ascii="Arial" w:hAnsi="Arial" w:cs="Arial"/>
+          <w:color w:val="000000" w:themeColor="text1"/>
+          <w:spacing w:val="2"/>
+          <w:sz w:val="24"/>
+          <w:szCs w:val="24"/>
+          <w:shd w:val="clear" w:color="auto" w:fill="FFFFFF"/>
+          <w:lang w:val="en-US"/>
+        </w:rPr>
+        <w:t>kindom</w:t>
+      </w:r>
+      <w:proofErr w:type="spellEnd"/>
+      <w:r>
+        <w:rPr>
+          <w:rFonts w:ascii="Arial" w:hAnsi="Arial" w:cs="Arial"/>
+          <w:color w:val="000000" w:themeColor="text1"/>
+          <w:spacing w:val="2"/>
+          <w:sz w:val="24"/>
+          <w:szCs w:val="24"/>
+          <w:shd w:val="clear" w:color="auto" w:fill="FFFFFF"/>
+          <w:lang w:val="en-US"/>
+        </w:rPr>
+        <w:t>.</w:t>
+      </w:r>
+    </w:p>
+    <w:p>
+      <w:pPr>
+        <w:tabs>
+          <w:tab w:val="left" w:pos="916"/>
+          <w:tab w:val="left" w:pos="1832"/>
+          <w:tab w:val="left" w:pos="2748"/>
+          <w:tab w:val="left" w:pos="3664"/>
+          <w:tab w:val="left" w:pos="4580"/>
+          <w:tab w:val="left" w:pos="5496"/>
+          <w:tab w:val="left" w:pos="6412"/>
+          <w:tab w:val="left" w:pos="7328"/>
+          <w:tab w:val="left" w:pos="8244"/>
+          <w:tab w:val="left" w:pos="9160"/>
+          <w:tab w:val="left" w:pos="10076"/>
+          <w:tab w:val="left" w:pos="10992"/>
+          <w:tab w:val="left" w:pos="11908"/>
+          <w:tab w:val="left" w:pos="12824"/>
+          <w:tab w:val="left" w:pos="13740"/>
+          <w:tab w:val="left" w:pos="14656"/>
+        </w:tabs>
+        <w:spacing w:after="0" w:line="240" w:lineRule="auto"/>
+        <w:textAlignment w:val="baseline"/>
+        <w:rPr>
+          <w:rFonts w:ascii="Arial" w:hAnsi="Arial" w:cs="Arial"/>
+          <w:color w:val="000000" w:themeColor="text1"/>
+          <w:spacing w:val="2"/>
+          <w:sz w:val="24"/>
+          <w:szCs w:val="24"/>
+          <w:shd w:val="clear" w:color="auto" w:fill="FFFFFF"/>
+          <w:lang w:val="en-US"/>
+        </w:rPr>
+      </w:pPr>
+      <w:r>
+        <w:rPr>
+          <w:rFonts w:ascii="Arial" w:eastAsia="Times New Roman" w:hAnsi="Arial" w:cs="Arial"/>
+          <w:color w:val="000000" w:themeColor="text1"/>
+          <w:sz w:val="24"/>
+          <w:szCs w:val="24"/>
+          <w:bdr w:val="none" w:sz="0" w:space="0" w:color="auto" w:frame="1"/>
+          <w:lang w:val="en-US" w:eastAsia="ru-RU"/>
+        </w:rPr>
+        <w:t xml:space="preserve">The old oak tree from India fell down. </w:t>
+      </w:r>
+      <w:r>
+        <w:rPr>
+          <w:rFonts w:ascii="Arial" w:hAnsi="Arial" w:cs="Arial"/>
+          <w:color w:val="000000" w:themeColor="text1"/>
+          <w:spacing w:val="2"/>
+          <w:sz w:val="24"/>
+          <w:szCs w:val="24"/>
+          <w:shd w:val="clear" w:color="auto" w:fill="FFFFFF"/>
+          <w:lang w:val="en-US"/>
+        </w:rPr>
+        <w:t>The quick brown fox jumps over the lazy dog.</w:t>
+      </w:r>
+      <w:r>
+        <w:rPr>
+          <w:rFonts w:ascii="Arial" w:hAnsi="Arial" w:cs="Arial"/>
+          <w:color w:val="000000" w:themeColor="text1"/>
+          <w:spacing w:val="2"/>
+          <w:sz w:val="24"/>
+          <w:szCs w:val="24"/>
+          <w:shd w:val="clear" w:color="auto" w:fill="FFFFFF"/>
+          <w:lang w:val="en-US"/>
+        </w:rPr>
+        <w:t xml:space="preserve"> Everything that the light touches is out </w:t>
+      </w:r>
+      <w:proofErr w:type="spellStart"/>
+      <w:r>
+        <w:rPr>
+          <w:rFonts w:ascii="Arial" w:hAnsi="Arial" w:cs="Arial"/>
+          <w:color w:val="000000" w:themeColor="text1"/>
+          <w:spacing w:val="2"/>
+          <w:sz w:val="24"/>
+          <w:szCs w:val="24"/>
+          <w:shd w:val="clear" w:color="auto" w:fill="FFFFFF"/>
+          <w:lang w:val="en-US"/>
+        </w:rPr>
+        <w:t>kindom</w:t>
+      </w:r>
+      <w:proofErr w:type="spellEnd"/>
+      <w:r>
+        <w:rPr>
+          <w:rFonts w:ascii="Arial" w:hAnsi="Arial" w:cs="Arial"/>
+          <w:color w:val="000000" w:themeColor="text1"/>
+          <w:spacing w:val="2"/>
+          <w:sz w:val="24"/>
+          <w:szCs w:val="24"/>
+          <w:shd w:val="clear" w:color="auto" w:fill="FFFFFF"/>
+          <w:lang w:val="en-US"/>
+        </w:rPr>
+        <w:t>.</w:t>
+      </w:r>
+    </w:p>
+    <w:p>
+      <w:pPr>
+        <w:tabs>
+          <w:tab w:val="left" w:pos="916"/>
+          <w:tab w:val="left" w:pos="1832"/>
+          <w:tab w:val="left" w:pos="2748"/>
+          <w:tab w:val="left" w:pos="3664"/>
+          <w:tab w:val="left" w:pos="4580"/>
+          <w:tab w:val="left" w:pos="5496"/>
+          <w:tab w:val="left" w:pos="6412"/>
+          <w:tab w:val="left" w:pos="7328"/>
+          <w:tab w:val="left" w:pos="8244"/>
+          <w:tab w:val="left" w:pos="9160"/>
+          <w:tab w:val="left" w:pos="10076"/>
+          <w:tab w:val="left" w:pos="10992"/>
+          <w:tab w:val="left" w:pos="11908"/>
+          <w:tab w:val="left" w:pos="12824"/>
+          <w:tab w:val="left" w:pos="13740"/>
+          <w:tab w:val="left" w:pos="14656"/>
+        </w:tabs>
+        <w:spacing w:after="0" w:line="240" w:lineRule="auto"/>
+        <w:textAlignment w:val="baseline"/>
+        <w:rPr>
+          <w:rFonts w:ascii="Arial" w:hAnsi="Arial" w:cs="Arial"/>
+          <w:color w:val="000000" w:themeColor="text1"/>
+          <w:spacing w:val="2"/>
+          <w:sz w:val="24"/>
+          <w:szCs w:val="24"/>
+          <w:shd w:val="clear" w:color="auto" w:fill="FFFFFF"/>
+          <w:lang w:val="en-US"/>
+        </w:rPr>
+      </w:pPr>
+      <w:r>
+        <w:rPr>
+          <w:rFonts w:ascii="Arial" w:eastAsia="Times New Roman" w:hAnsi="Arial" w:cs="Arial"/>
+          <w:color w:val="000000" w:themeColor="text1"/>
+          <w:sz w:val="24"/>
+          <w:szCs w:val="24"/>
+          <w:bdr w:val="none" w:sz="0" w:space="0" w:color="auto" w:frame="1"/>
+          <w:lang w:val="en-US" w:eastAsia="ru-RU"/>
+        </w:rPr>
+        <w:t xml:space="preserve">The old oak tree from India fell down. </w:t>
+      </w:r>
+      <w:r>
+        <w:rPr>
+          <w:rFonts w:ascii="Arial" w:hAnsi="Arial" w:cs="Arial"/>
+          <w:color w:val="000000" w:themeColor="text1"/>
+          <w:spacing w:val="2"/>
+          <w:sz w:val="24"/>
+          <w:szCs w:val="24"/>
+          <w:shd w:val="clear" w:color="auto" w:fill="FFFFFF"/>
+          <w:lang w:val="en-US"/>
+        </w:rPr>
+        <w:t>The quick brown fox jumps over the lazy dog.</w:t>
+      </w:r>
+      <w:r>
+        <w:rPr>
+          <w:rFonts w:ascii="Arial" w:hAnsi="Arial" w:cs="Arial"/>
+          <w:color w:val="000000" w:themeColor="text1"/>
+          <w:spacing w:val="2"/>
+          <w:sz w:val="24"/>
+          <w:szCs w:val="24"/>
+          <w:shd w:val="clear" w:color="auto" w:fill="FFFFFF"/>
+          <w:lang w:val="en-US"/>
+        </w:rPr>
+        <w:t xml:space="preserve"> Everything that the light touches is out </w:t>
+      </w:r>
+      <w:proofErr w:type="spellStart"/>
+      <w:r>
+        <w:rPr>
+          <w:rFonts w:ascii="Arial" w:hAnsi="Arial" w:cs="Arial"/>
+          <w:color w:val="000000" w:themeColor="text1"/>
+          <w:spacing w:val="2"/>
+          <w:sz w:val="24"/>
+          <w:szCs w:val="24"/>
+          <w:shd w:val="clear" w:color="auto" w:fill="FFFFFF"/>
+          <w:lang w:val="en-US"/>
+        </w:rPr>
+        <w:t>kindom</w:t>
+      </w:r>
+      <w:proofErr w:type="spellEnd"/>
+      <w:r>
+        <w:rPr>
+          <w:rFonts w:ascii="Arial" w:hAnsi="Arial" w:cs="Arial"/>
+          <w:color w:val="000000" w:themeColor="text1"/>
+          <w:spacing w:val="2"/>
+          <w:sz w:val="24"/>
+          <w:szCs w:val="24"/>
+          <w:shd w:val="clear" w:color="auto" w:fill="FFFFFF"/>
+          <w:lang w:val="en-US"/>
+        </w:rPr>
+        <w:t>.</w:t>
+      </w:r>
+    </w:p>
+    <w:p>
+      <w:pPr>
+        <w:tabs>
+          <w:tab w:val="left" w:pos="916"/>
+          <w:tab w:val="left" w:pos="1832"/>
+          <w:tab w:val="left" w:pos="2748"/>
+          <w:tab w:val="left" w:pos="3664"/>
+          <w:tab w:val="left" w:pos="4580"/>
+          <w:tab w:val="left" w:pos="5496"/>
+          <w:tab w:val="left" w:pos="6412"/>
+          <w:tab w:val="left" w:pos="7328"/>
+          <w:tab w:val="left" w:pos="8244"/>
+          <w:tab w:val="left" w:pos="9160"/>
+          <w:tab w:val="left" w:pos="10076"/>
+          <w:tab w:val="left" w:pos="10992"/>
+          <w:tab w:val="left" w:pos="11908"/>
+          <w:tab w:val="left" w:pos="12824"/>
+          <w:tab w:val="left" w:pos="13740"/>
+          <w:tab w:val="left" w:pos="14656"/>
+        </w:tabs>
+        <w:spacing w:after="0" w:line="240" w:lineRule="auto"/>
+        <w:textAlignment w:val="baseline"/>
+        <w:rPr>
+          <w:rFonts w:ascii="Arial" w:hAnsi="Arial" w:cs="Arial"/>
+          <w:color w:val="000000" w:themeColor="text1"/>
+          <w:spacing w:val="2"/>
+          <w:sz w:val="24"/>
+          <w:szCs w:val="24"/>
+          <w:shd w:val="clear" w:color="auto" w:fill="FFFFFF"/>
+          <w:lang w:val="en-US"/>
+        </w:rPr>
+      </w:pPr>
+      <w:r>
+        <w:rPr>
+          <w:rFonts w:ascii="Arial" w:eastAsia="Times New Roman" w:hAnsi="Arial" w:cs="Arial"/>
+          <w:color w:val="000000" w:themeColor="text1"/>
+          <w:sz w:val="24"/>
+          <w:szCs w:val="24"/>
+          <w:bdr w:val="none" w:sz="0" w:space="0" w:color="auto" w:frame="1"/>
+          <w:lang w:val="en-US" w:eastAsia="ru-RU"/>
+        </w:rPr>
+        <w:t xml:space="preserve">The old oak tree from India fell down. </w:t>
+      </w:r>
+      <w:r>
+        <w:rPr>
+          <w:rFonts w:ascii="Arial" w:hAnsi="Arial" w:cs="Arial"/>
+          <w:color w:val="000000" w:themeColor="text1"/>
+          <w:spacing w:val="2"/>
+          <w:sz w:val="24"/>
+          <w:szCs w:val="24"/>
+          <w:shd w:val="clear" w:color="auto" w:fill="FFFFFF"/>
+          <w:lang w:val="en-US"/>
+        </w:rPr>
+        <w:t>The quick brown fox jumps over the lazy dog.</w:t>
+      </w:r>
+      <w:r>
+        <w:rPr>
+          <w:rFonts w:ascii="Arial" w:hAnsi="Arial" w:cs="Arial"/>
+          <w:color w:val="000000" w:themeColor="text1"/>
+          <w:spacing w:val="2"/>
+          <w:sz w:val="24"/>
+          <w:szCs w:val="24"/>
+          <w:shd w:val="clear" w:color="auto" w:fill="FFFFFF"/>
+          <w:lang w:val="en-US"/>
+        </w:rPr>
+        <w:t xml:space="preserve"> Everything that the light touches is out </w:t>
+      </w:r>
+      <w:proofErr w:type="spellStart"/>
+      <w:r>
+        <w:rPr>
+          <w:rFonts w:ascii="Arial" w:hAnsi="Arial" w:cs="Arial"/>
+          <w:color w:val="000000" w:themeColor="text1"/>
+          <w:spacing w:val="2"/>
+          <w:sz w:val="24"/>
+          <w:szCs w:val="24"/>
+          <w:shd w:val="clear" w:color="auto" w:fill="FFFFFF"/>
+          <w:lang w:val="en-US"/>
+        </w:rPr>
+        <w:t>kindom</w:t>
+      </w:r>
+      <w:proofErr w:type="spellEnd"/>
+      <w:r>
+        <w:rPr>
+          <w:rFonts w:ascii="Arial" w:hAnsi="Arial" w:cs="Arial"/>
+          <w:color w:val="000000" w:themeColor="text1"/>
+          <w:spacing w:val="2"/>
+          <w:sz w:val="24"/>
+          <w:szCs w:val="24"/>
+          <w:shd w:val="clear" w:color="auto" w:fill="FFFFFF"/>
+          <w:lang w:val="en-US"/>
+        </w:rPr>
+        <w:t>.</w:t>
+      </w:r>
+    </w:p>
+    <w:p>
+      <w:pPr>
+        <w:tabs>
+          <w:tab w:val="left" w:pos="916"/>
+          <w:tab w:val="left" w:pos="1832"/>
+          <w:tab w:val="left" w:pos="2748"/>
+          <w:tab w:val="left" w:pos="3664"/>
+          <w:tab w:val="left" w:pos="4580"/>
+          <w:tab w:val="left" w:pos="5496"/>
+          <w:tab w:val="left" w:pos="6412"/>
+          <w:tab w:val="left" w:pos="7328"/>
+          <w:tab w:val="left" w:pos="8244"/>
+          <w:tab w:val="left" w:pos="9160"/>
+          <w:tab w:val="left" w:pos="10076"/>
+          <w:tab w:val="left" w:pos="10992"/>
+          <w:tab w:val="left" w:pos="11908"/>
+          <w:tab w:val="left" w:pos="12824"/>
+          <w:tab w:val="left" w:pos="13740"/>
+          <w:tab w:val="left" w:pos="14656"/>
+        </w:tabs>
+        <w:spacing w:after="0" w:line="240" w:lineRule="auto"/>
+        <w:textAlignment w:val="baseline"/>
+        <w:rPr>
+          <w:rFonts w:ascii="Arial" w:hAnsi="Arial" w:cs="Arial"/>
+          <w:color w:val="000000" w:themeColor="text1"/>
+          <w:spacing w:val="2"/>
+          <w:sz w:val="24"/>
+          <w:szCs w:val="24"/>
+          <w:shd w:val="clear" w:color="auto" w:fill="FFFFFF"/>
+          <w:lang w:val="en-US"/>
+        </w:rPr>
+      </w:pPr>
+      <w:r>
+        <w:rPr>
+          <w:rFonts w:ascii="Arial" w:eastAsia="Times New Roman" w:hAnsi="Arial" w:cs="Arial"/>
+          <w:color w:val="000000" w:themeColor="text1"/>
+          <w:sz w:val="24"/>
+          <w:szCs w:val="24"/>
+          <w:bdr w:val="none" w:sz="0" w:space="0" w:color="auto" w:frame="1"/>
+          <w:lang w:val="en-US" w:eastAsia="ru-RU"/>
+        </w:rPr>
+        <w:t xml:space="preserve">The old oak tree from India fell down. </w:t>
+      </w:r>
+      <w:r>
+        <w:rPr>
+          <w:rFonts w:ascii="Arial" w:hAnsi="Arial" w:cs="Arial"/>
+          <w:color w:val="000000" w:themeColor="text1"/>
+          <w:spacing w:val="2"/>
+          <w:sz w:val="24"/>
+          <w:szCs w:val="24"/>
+          <w:shd w:val="clear" w:color="auto" w:fill="FFFFFF"/>
+          <w:lang w:val="en-US"/>
+        </w:rPr>
+        <w:t>The quick brown fox jumps over the lazy dog.</w:t>
+      </w:r>
+      <w:r>
+        <w:rPr>
+          <w:rFonts w:ascii="Arial" w:hAnsi="Arial" w:cs="Arial"/>
+          <w:color w:val="000000" w:themeColor="text1"/>
+          <w:spacing w:val="2"/>
+          <w:sz w:val="24"/>
+          <w:szCs w:val="24"/>
+          <w:shd w:val="clear" w:color="auto" w:fill="FFFFFF"/>
+          <w:lang w:val="en-US"/>
+        </w:rPr>
+        <w:t xml:space="preserve"> Everything that the light touches is out </w:t>
+      </w:r>
+      <w:proofErr w:type="spellStart"/>
+      <w:r>
+        <w:rPr>
+          <w:rFonts w:ascii="Arial" w:hAnsi="Arial" w:cs="Arial"/>
+          <w:color w:val="000000" w:themeColor="text1"/>
+          <w:spacing w:val="2"/>
+          <w:sz w:val="24"/>
+          <w:szCs w:val="24"/>
+          <w:shd w:val="clear" w:color="auto" w:fill="FFFFFF"/>
+          <w:lang w:val="en-US"/>
+        </w:rPr>
+        <w:t>kindom</w:t>
+      </w:r>
+      <w:proofErr w:type="spellEnd"/>
+      <w:r>
+        <w:rPr>
+          <w:rFonts w:ascii="Arial" w:hAnsi="Arial" w:cs="Arial"/>
+          <w:color w:val="000000" w:themeColor="text1"/>
+          <w:spacing w:val="2"/>
+          <w:sz w:val="24"/>
+          <w:szCs w:val="24"/>
+          <w:shd w:val="clear" w:color="auto" w:fill="FFFFFF"/>
+          <w:lang w:val="en-US"/>
+        </w:rPr>
+        <w:t>.</w:t>
+      </w:r>
+    </w:p>
+    <w:p>
+      <w:pPr>
+        <w:tabs>
+          <w:tab w:val="left" w:pos="916"/>
+          <w:tab w:val="left" w:pos="1832"/>
+          <w:tab w:val="left" w:pos="2748"/>
+          <w:tab w:val="left" w:pos="3664"/>
+          <w:tab w:val="left" w:pos="4580"/>
+          <w:tab w:val="left" w:pos="5496"/>
+          <w:tab w:val="left" w:pos="6412"/>
+          <w:tab w:val="left" w:pos="7328"/>
+          <w:tab w:val="left" w:pos="8244"/>
+          <w:tab w:val="left" w:pos="9160"/>
+          <w:tab w:val="left" w:pos="10076"/>
+          <w:tab w:val="left" w:pos="10992"/>
+          <w:tab w:val="left" w:pos="11908"/>
+          <w:tab w:val="left" w:pos="12824"/>
+          <w:tab w:val="left" w:pos="13740"/>
+          <w:tab w:val="left" w:pos="14656"/>
+        </w:tabs>
+        <w:spacing w:after="0" w:line="240" w:lineRule="auto"/>
+        <w:textAlignment w:val="baseline"/>
+        <w:rPr>
+          <w:rFonts w:ascii="Arial" w:hAnsi="Arial" w:cs="Arial"/>
+          <w:color w:val="000000" w:themeColor="text1"/>
+          <w:spacing w:val="2"/>
+          <w:sz w:val="24"/>
+          <w:szCs w:val="24"/>
+          <w:shd w:val="clear" w:color="auto" w:fill="FFFFFF"/>
+          <w:lang w:val="en-US"/>
+        </w:rPr>
+      </w:pPr>
+      <w:r>
+        <w:rPr>
+          <w:rFonts w:ascii="Arial" w:eastAsia="Times New Roman" w:hAnsi="Arial" w:cs="Arial"/>
+          <w:color w:val="000000" w:themeColor="text1"/>
+          <w:sz w:val="24"/>
+          <w:szCs w:val="24"/>
+          <w:bdr w:val="none" w:sz="0" w:space="0" w:color="auto" w:frame="1"/>
+          <w:lang w:val="en-US" w:eastAsia="ru-RU"/>
+        </w:rPr>
+        <w:t xml:space="preserve">The old oak tree from India fell down. </w:t>
+      </w:r>
+      <w:r>
+        <w:rPr>
+          <w:rFonts w:ascii="Arial" w:hAnsi="Arial" w:cs="Arial"/>
+          <w:color w:val="000000" w:themeColor="text1"/>
+          <w:spacing w:val="2"/>
+          <w:sz w:val="24"/>
+          <w:szCs w:val="24"/>
+          <w:shd w:val="clear" w:color="auto" w:fill="FFFFFF"/>
+          <w:lang w:val="en-US"/>
+        </w:rPr>
+        <w:t>The quick brown fox jumps over the lazy dog.</w:t>
+      </w:r>
+      <w:r>
+        <w:rPr>
+          <w:rFonts w:ascii="Arial" w:hAnsi="Arial" w:cs="Arial"/>
+          <w:color w:val="000000" w:themeColor="text1"/>
+          <w:spacing w:val="2"/>
+          <w:sz w:val="24"/>
+          <w:szCs w:val="24"/>
+          <w:shd w:val="clear" w:color="auto" w:fill="FFFFFF"/>
+          <w:lang w:val="en-US"/>
+        </w:rPr>
+        <w:t xml:space="preserve"> Everything that the light touches is out </w:t>
+      </w:r>
+      <w:proofErr w:type="spellStart"/>
+      <w:r>
+        <w:rPr>
+          <w:rFonts w:ascii="Arial" w:hAnsi="Arial" w:cs="Arial"/>
+          <w:color w:val="000000" w:themeColor="text1"/>
+          <w:spacing w:val="2"/>
+          <w:sz w:val="24"/>
+          <w:szCs w:val="24"/>
+          <w:shd w:val="clear" w:color="auto" w:fill="FFFFFF"/>
+          <w:lang w:val="en-US"/>
+        </w:rPr>
+        <w:t>kindom</w:t>
+      </w:r>
+      <w:proofErr w:type="spellEnd"/>
+      <w:r>
+        <w:rPr>
+          <w:rFonts w:ascii="Arial" w:hAnsi="Arial" w:cs="Arial"/>
+          <w:color w:val="000000" w:themeColor="text1"/>
+          <w:spacing w:val="2"/>
+          <w:sz w:val="24"/>
+          <w:szCs w:val="24"/>
+          <w:shd w:val="clear" w:color="auto" w:fill="FFFFFF"/>
+          <w:lang w:val="en-US"/>
+        </w:rPr>
+        <w:t>.</w:t>
+      </w:r>
+    </w:p>
+    <w:p>
+      <w:pPr>
+        <w:tabs>
+          <w:tab w:val="left" w:pos="916"/>
+          <w:tab w:val="left" w:pos="1832"/>
+          <w:tab w:val="left" w:pos="2748"/>
+          <w:tab w:val="left" w:pos="3664"/>
+          <w:tab w:val="left" w:pos="4580"/>
+          <w:tab w:val="left" w:pos="5496"/>
+          <w:tab w:val="left" w:pos="6412"/>
+          <w:tab w:val="left" w:pos="7328"/>
+          <w:tab w:val="left" w:pos="8244"/>
+          <w:tab w:val="left" w:pos="9160"/>
+          <w:tab w:val="left" w:pos="10076"/>
+          <w:tab w:val="left" w:pos="10992"/>
+          <w:tab w:val="left" w:pos="11908"/>
+          <w:tab w:val="left" w:pos="12824"/>
+          <w:tab w:val="left" w:pos="13740"/>
+          <w:tab w:val="left" w:pos="14656"/>
+        </w:tabs>
+        <w:spacing w:after="0" w:line="240" w:lineRule="auto"/>
+        <w:textAlignment w:val="baseline"/>
+        <w:rPr>
+          <w:rFonts w:ascii="Arial" w:hAnsi="Arial" w:cs="Arial"/>
+          <w:color w:val="000000" w:themeColor="text1"/>
+          <w:spacing w:val="2"/>
+          <w:sz w:val="24"/>
+          <w:szCs w:val="24"/>
+          <w:shd w:val="clear" w:color="auto" w:fill="FFFFFF"/>
+          <w:lang w:val="en-US"/>
+        </w:rPr>
+      </w:pPr>
+      <w:r>
+        <w:rPr>
+          <w:rFonts w:ascii="Arial" w:eastAsia="Times New Roman" w:hAnsi="Arial" w:cs="Arial"/>
+          <w:color w:val="000000" w:themeColor="text1"/>
+          <w:sz w:val="24"/>
+          <w:szCs w:val="24"/>
+          <w:bdr w:val="none" w:sz="0" w:space="0" w:color="auto" w:frame="1"/>
+          <w:lang w:val="en-US" w:eastAsia="ru-RU"/>
+        </w:rPr>
+        <w:t xml:space="preserve">The old oak tree from India fell down. </w:t>
+      </w:r>
+      <w:r>
+        <w:rPr>
+          <w:rFonts w:ascii="Arial" w:hAnsi="Arial" w:cs="Arial"/>
+          <w:color w:val="000000" w:themeColor="text1"/>
+          <w:spacing w:val="2"/>
+          <w:sz w:val="24"/>
+          <w:szCs w:val="24"/>
+          <w:shd w:val="clear" w:color="auto" w:fill="FFFFFF"/>
+          <w:lang w:val="en-US"/>
+        </w:rPr>
+        <w:t>The quick brown fox jumps over the lazy dog.</w:t>
+      </w:r>
+      <w:r>
+        <w:rPr>
+          <w:rFonts w:ascii="Arial" w:hAnsi="Arial" w:cs="Arial"/>
+          <w:color w:val="000000" w:themeColor="text1"/>
+          <w:spacing w:val="2"/>
+          <w:sz w:val="24"/>
+          <w:szCs w:val="24"/>
+          <w:shd w:val="clear" w:color="auto" w:fill="FFFFFF"/>
+          <w:lang w:val="en-US"/>
+        </w:rPr>
+        <w:t xml:space="preserve"> Everything that the light touches is out </w:t>
+      </w:r>
+      <w:proofErr w:type="spellStart"/>
+      <w:r>
+        <w:rPr>
+          <w:rFonts w:ascii="Arial" w:hAnsi="Arial" w:cs="Arial"/>
+          <w:color w:val="000000" w:themeColor="text1"/>
+          <w:spacing w:val="2"/>
+          <w:sz w:val="24"/>
+          <w:szCs w:val="24"/>
+          <w:shd w:val="clear" w:color="auto" w:fill="FFFFFF"/>
+          <w:lang w:val="en-US"/>
+        </w:rPr>
+        <w:t>kindom</w:t>
+      </w:r>
+      <w:proofErr w:type="spellEnd"/>
+      <w:r>
+        <w:rPr>
+          <w:rFonts w:ascii="Arial" w:hAnsi="Arial" w:cs="Arial"/>
+          <w:color w:val="000000" w:themeColor="text1"/>
+          <w:spacing w:val="2"/>
+          <w:sz w:val="24"/>
+          <w:szCs w:val="24"/>
+          <w:shd w:val="clear" w:color="auto" w:fill="FFFFFF"/>
+          <w:lang w:val="en-US"/>
+        </w:rPr>
+        <w:t>.</w:t>
+      </w:r>
+    </w:p>
+    <w:p>
+      <w:pPr>
+        <w:tabs>
+          <w:tab w:val="left" w:pos="916"/>
+          <w:tab w:val="left" w:pos="1832"/>
+          <w:tab w:val="left" w:pos="2748"/>
+          <w:tab w:val="left" w:pos="3664"/>
+          <w:tab w:val="left" w:pos="4580"/>
+          <w:tab w:val="left" w:pos="5496"/>
+          <w:tab w:val="left" w:pos="6412"/>
+          <w:tab w:val="left" w:pos="7328"/>
+          <w:tab w:val="left" w:pos="8244"/>
+          <w:tab w:val="left" w:pos="9160"/>
+          <w:tab w:val="left" w:pos="10076"/>
+          <w:tab w:val="left" w:pos="10992"/>
+          <w:tab w:val="left" w:pos="11908"/>
+          <w:tab w:val="left" w:pos="12824"/>
+          <w:tab w:val="left" w:pos="13740"/>
+          <w:tab w:val="left" w:pos="14656"/>
+        </w:tabs>
+        <w:spacing w:after="0" w:line="240" w:lineRule="auto"/>
+        <w:textAlignment w:val="baseline"/>
+        <w:rPr>
+          <w:rFonts w:ascii="Arial" w:hAnsi="Arial" w:cs="Arial"/>
+          <w:color w:val="000000" w:themeColor="text1"/>
+          <w:spacing w:val="2"/>
+          <w:sz w:val="24"/>
+          <w:szCs w:val="24"/>
+          <w:shd w:val="clear" w:color="auto" w:fill="FFFFFF"/>
+          <w:lang w:val="en-US"/>
+        </w:rPr>
+      </w:pPr>
+      <w:r>
+        <w:rPr>
+          <w:rFonts w:ascii="Arial" w:eastAsia="Times New Roman" w:hAnsi="Arial" w:cs="Arial"/>
+          <w:color w:val="000000" w:themeColor="text1"/>
+          <w:sz w:val="24"/>
+          <w:szCs w:val="24"/>
+          <w:bdr w:val="none" w:sz="0" w:space="0" w:color="auto" w:frame="1"/>
+          <w:lang w:val="en-US" w:eastAsia="ru-RU"/>
+        </w:rPr>
+        <w:t xml:space="preserve">The old oak tree from India fell down. </w:t>
+      </w:r>
+      <w:r>
+        <w:rPr>
+          <w:rFonts w:ascii="Arial" w:hAnsi="Arial" w:cs="Arial"/>
+          <w:color w:val="000000" w:themeColor="text1"/>
+          <w:spacing w:val="2"/>
+          <w:sz w:val="24"/>
+          <w:szCs w:val="24"/>
+          <w:shd w:val="clear" w:color="auto" w:fill="FFFFFF"/>
+          <w:lang w:val="en-US"/>
+        </w:rPr>
+        <w:t>The quick brown fox jumps over the lazy dog.</w:t>
+      </w:r>
+      <w:r>
+        <w:rPr>
+          <w:rFonts w:ascii="Arial" w:hAnsi="Arial" w:cs="Arial"/>
+          <w:color w:val="000000" w:themeColor="text1"/>
+          <w:spacing w:val="2"/>
+          <w:sz w:val="24"/>
+          <w:szCs w:val="24"/>
+          <w:shd w:val="clear" w:color="auto" w:fill="FFFFFF"/>
+          <w:lang w:val="en-US"/>
+        </w:rPr>
+        <w:t xml:space="preserve"> Everything that the light touches is out </w:t>
+      </w:r>
+      <w:proofErr w:type="spellStart"/>
+      <w:r>
+        <w:rPr>
+          <w:rFonts w:ascii="Arial" w:hAnsi="Arial" w:cs="Arial"/>
+          <w:color w:val="000000" w:themeColor="text1"/>
+          <w:spacing w:val="2"/>
+          <w:sz w:val="24"/>
+          <w:szCs w:val="24"/>
+          <w:shd w:val="clear" w:color="auto" w:fill="FFFFFF"/>
+          <w:lang w:val="en-US"/>
+        </w:rPr>
+        <w:t>kindom</w:t>
+      </w:r>
+      <w:proofErr w:type="spellEnd"/>
+      <w:r>
+        <w:rPr>
+          <w:rFonts w:ascii="Arial" w:hAnsi="Arial" w:cs="Arial"/>
+          <w:color w:val="000000" w:themeColor="text1"/>
+          <w:spacing w:val="2"/>
+          <w:sz w:val="24"/>
+          <w:szCs w:val="24"/>
+          <w:shd w:val="clear" w:color="auto" w:fill="FFFFFF"/>
+          <w:lang w:val="en-US"/>
+        </w:rPr>
+        <w:t>.</w:t>
+      </w:r>
+    </w:p>
+    <w:p>
+      <w:pPr>
+        <w:tabs>
+          <w:tab w:val="left" w:pos="916"/>
+          <w:tab w:val="left" w:pos="1832"/>
+          <w:tab w:val="left" w:pos="2748"/>
+          <w:tab w:val="left" w:pos="3664"/>
+          <w:tab w:val="left" w:pos="4580"/>
+          <w:tab w:val="left" w:pos="5496"/>
+          <w:tab w:val="left" w:pos="6412"/>
+          <w:tab w:val="left" w:pos="7328"/>
+          <w:tab w:val="left" w:pos="8244"/>
+          <w:tab w:val="left" w:pos="9160"/>
+          <w:tab w:val="left" w:pos="10076"/>
+          <w:tab w:val="left" w:pos="10992"/>
+          <w:tab w:val="left" w:pos="11908"/>
+          <w:tab w:val="left" w:pos="12824"/>
+          <w:tab w:val="left" w:pos="13740"/>
+          <w:tab w:val="left" w:pos="14656"/>
+        </w:tabs>
+        <w:spacing w:after="0" w:line="240" w:lineRule="auto"/>
+        <w:textAlignment w:val="baseline"/>
+        <w:rPr>
+          <w:rFonts w:ascii="Arial" w:hAnsi="Arial" w:cs="Arial"/>
+          <w:color w:val="000000" w:themeColor="text1"/>
+          <w:spacing w:val="2"/>
+          <w:sz w:val="24"/>
+          <w:szCs w:val="24"/>
+          <w:shd w:val="clear" w:color="auto" w:fill="FFFFFF"/>
+          <w:lang w:val="en-US"/>
+        </w:rPr>
+      </w:pPr>
+      <w:r>
+        <w:rPr>
+          <w:rFonts w:ascii="Arial" w:eastAsia="Times New Roman" w:hAnsi="Arial" w:cs="Arial"/>
+          <w:color w:val="000000" w:themeColor="text1"/>
+          <w:sz w:val="24"/>
+          <w:szCs w:val="24"/>
+          <w:bdr w:val="none" w:sz="0" w:space="0" w:color="auto" w:frame="1"/>
+          <w:lang w:val="en-US" w:eastAsia="ru-RU"/>
+        </w:rPr>
+        <w:t xml:space="preserve">The old oak tree from India fell down. </w:t>
+      </w:r>
+      <w:r>
+        <w:rPr>
+          <w:rFonts w:ascii="Arial" w:hAnsi="Arial" w:cs="Arial"/>
+          <w:color w:val="000000" w:themeColor="text1"/>
+          <w:spacing w:val="2"/>
+          <w:sz w:val="24"/>
+          <w:szCs w:val="24"/>
+          <w:shd w:val="clear" w:color="auto" w:fill="FFFFFF"/>
+          <w:lang w:val="en-US"/>
+        </w:rPr>
+        <w:t>The quick brown fox jumps over the lazy dog.</w:t>
+      </w:r>
+      <w:r>
+        <w:rPr>
+          <w:rFonts w:ascii="Arial" w:hAnsi="Arial" w:cs="Arial"/>
+          <w:color w:val="000000" w:themeColor="text1"/>
+          <w:spacing w:val="2"/>
+          <w:sz w:val="24"/>
+          <w:szCs w:val="24"/>
+          <w:shd w:val="clear" w:color="auto" w:fill="FFFFFF"/>
+          <w:lang w:val="en-US"/>
+        </w:rPr>
+        <w:t xml:space="preserve"> Everything that the light touches is out </w:t>
+      </w:r>
+      <w:proofErr w:type="spellStart"/>
+      <w:r>
+        <w:rPr>
+          <w:rFonts w:ascii="Arial" w:hAnsi="Arial" w:cs="Arial"/>
+          <w:color w:val="000000" w:themeColor="text1"/>
+          <w:spacing w:val="2"/>
+          <w:sz w:val="24"/>
+          <w:szCs w:val="24"/>
+          <w:shd w:val="clear" w:color="auto" w:fill="FFFFFF"/>
+          <w:lang w:val="en-US"/>
+        </w:rPr>
+        <w:t>kindom</w:t>
+      </w:r>
+      <w:proofErr w:type="spellEnd"/>
+      <w:r>
+        <w:rPr>
+          <w:rFonts w:ascii="Arial" w:hAnsi="Arial" w:cs="Arial"/>
+          <w:color w:val="000000" w:themeColor="text1"/>
+          <w:spacing w:val="2"/>
+          <w:sz w:val="24"/>
+          <w:szCs w:val="24"/>
+          <w:shd w:val="clear" w:color="auto" w:fill="FFFFFF"/>
+          <w:lang w:val="en-US"/>
+        </w:rPr>
+        <w:t>.</w:t>
+      </w:r>
+    </w:p>
+    <w:p>
+      <w:pPr>
+        <w:tabs>
+          <w:tab w:val="left" w:pos="916"/>
+          <w:tab w:val="left" w:pos="1832"/>
+          <w:tab w:val="left" w:pos="2748"/>
+          <w:tab w:val="left" w:pos="3664"/>
+          <w:tab w:val="left" w:pos="4580"/>
+          <w:tab w:val="left" w:pos="5496"/>
+          <w:tab w:val="left" w:pos="6412"/>
+          <w:tab w:val="left" w:pos="7328"/>
+          <w:tab w:val="left" w:pos="8244"/>
+          <w:tab w:val="left" w:pos="9160"/>
+          <w:tab w:val="left" w:pos="10076"/>
+          <w:tab w:val="left" w:pos="10992"/>
+          <w:tab w:val="left" w:pos="11908"/>
+          <w:tab w:val="left" w:pos="12824"/>
+          <w:tab w:val="left" w:pos="13740"/>
+          <w:tab w:val="left" w:pos="14656"/>
+        </w:tabs>
+        <w:spacing w:after="0" w:line="240" w:lineRule="auto"/>
+        <w:textAlignment w:val="baseline"/>
+        <w:rPr>
+          <w:rFonts w:ascii="Arial" w:hAnsi="Arial" w:cs="Arial"/>
+          <w:color w:val="000000" w:themeColor="text1"/>
+          <w:spacing w:val="2"/>
+          <w:sz w:val="24"/>
+          <w:szCs w:val="24"/>
+          <w:shd w:val="clear" w:color="auto" w:fill="FFFFFF"/>
+          <w:lang w:val="en-US"/>
+        </w:rPr>
+      </w:pPr>
+      <w:r>
+        <w:rPr>
+          <w:rFonts w:ascii="Arial" w:eastAsia="Times New Roman" w:hAnsi="Arial" w:cs="Arial"/>
+          <w:color w:val="000000" w:themeColor="text1"/>
+          <w:sz w:val="24"/>
+          <w:szCs w:val="24"/>
+          <w:bdr w:val="none" w:sz="0" w:space="0" w:color="auto" w:frame="1"/>
+          <w:lang w:val="en-US" w:eastAsia="ru-RU"/>
+        </w:rPr>
+        <w:t xml:space="preserve">The old oak tree from India fell down. </w:t>
+      </w:r>
+      <w:r>
+        <w:rPr>
+          <w:rFonts w:ascii="Arial" w:hAnsi="Arial" w:cs="Arial"/>
+          <w:color w:val="000000" w:themeColor="text1"/>
+          <w:spacing w:val="2"/>
+          <w:sz w:val="24"/>
+          <w:szCs w:val="24"/>
+          <w:shd w:val="clear" w:color="auto" w:fill="FFFFFF"/>
+          <w:lang w:val="en-US"/>
+        </w:rPr>
+        <w:t>The quick brown fox jumps over the lazy dog.</w:t>
+      </w:r>
+      <w:r>
+        <w:rPr>
+          <w:rFonts w:ascii="Arial" w:hAnsi="Arial" w:cs="Arial"/>
+          <w:color w:val="000000" w:themeColor="text1"/>
+          <w:spacing w:val="2"/>
+          <w:sz w:val="24"/>
+          <w:szCs w:val="24"/>
+          <w:shd w:val="clear" w:color="auto" w:fill="FFFFFF"/>
+          <w:lang w:val="en-US"/>
+        </w:rPr>
+        <w:t xml:space="preserve"> Everything that the light touches is out </w:t>
+      </w:r>
+      <w:proofErr w:type="spellStart"/>
+      <w:r>
+        <w:rPr>
+          <w:rFonts w:ascii="Arial" w:hAnsi="Arial" w:cs="Arial"/>
+          <w:color w:val="000000" w:themeColor="text1"/>
+          <w:spacing w:val="2"/>
+          <w:sz w:val="24"/>
+          <w:szCs w:val="24"/>
+          <w:shd w:val="clear" w:color="auto" w:fill="FFFFFF"/>
+          <w:lang w:val="en-US"/>
+        </w:rPr>
+        <w:t>kindom</w:t>
+      </w:r>
+      <w:proofErr w:type="spellEnd"/>
+      <w:r>
+        <w:rPr>
+          <w:rFonts w:ascii="Arial" w:hAnsi="Arial" w:cs="Arial"/>
+          <w:color w:val="000000" w:themeColor="text1"/>
+          <w:spacing w:val="2"/>
+          <w:sz w:val="24"/>
+          <w:szCs w:val="24"/>
+          <w:shd w:val="clear" w:color="auto" w:fill="FFFFFF"/>
+          <w:lang w:val="en-US"/>
+        </w:rPr>
+        <w:t>.</w:t>
+      </w:r>
+    </w:p>
+    <w:p>
+      <w:pPr>
+        <w:tabs>
+          <w:tab w:val="left" w:pos="916"/>
+          <w:tab w:val="left" w:pos="1832"/>
+          <w:tab w:val="left" w:pos="2748"/>
+          <w:tab w:val="left" w:pos="3664"/>
+          <w:tab w:val="left" w:pos="4580"/>
+          <w:tab w:val="left" w:pos="5496"/>
+          <w:tab w:val="left" w:pos="6412"/>
+          <w:tab w:val="left" w:pos="7328"/>
+          <w:tab w:val="left" w:pos="8244"/>
+          <w:tab w:val="left" w:pos="9160"/>
+          <w:tab w:val="left" w:pos="10076"/>
+          <w:tab w:val="left" w:pos="10992"/>
+          <w:tab w:val="left" w:pos="11908"/>
+          <w:tab w:val="left" w:pos="12824"/>
+          <w:tab w:val="left" w:pos="13740"/>
+          <w:tab w:val="left" w:pos="14656"/>
+        </w:tabs>
+        <w:spacing w:after="0" w:line="240" w:lineRule="auto"/>
+        <w:textAlignment w:val="baseline"/>
+        <w:rPr>
+          <w:rFonts w:ascii="Arial" w:hAnsi="Arial" w:cs="Arial"/>
+          <w:color w:val="000000" w:themeColor="text1"/>
+          <w:spacing w:val="2"/>
+          <w:sz w:val="24"/>
+          <w:szCs w:val="24"/>
+          <w:shd w:val="clear" w:color="auto" w:fill="FFFFFF"/>
+          <w:lang w:val="en-US"/>
+        </w:rPr>
+      </w:pPr>
+      <w:r>
+        <w:rPr>
+          <w:rFonts w:ascii="Arial" w:eastAsia="Times New Roman" w:hAnsi="Arial" w:cs="Arial"/>
+          <w:color w:val="000000" w:themeColor="text1"/>
+          <w:sz w:val="24"/>
+          <w:szCs w:val="24"/>
+          <w:bdr w:val="none" w:sz="0" w:space="0" w:color="auto" w:frame="1"/>
+          <w:lang w:val="en-US" w:eastAsia="ru-RU"/>
+        </w:rPr>
+        <w:t xml:space="preserve">The old oak tree from India fell down. </w:t>
+      </w:r>
+      <w:r>
+        <w:rPr>
+          <w:rFonts w:ascii="Arial" w:hAnsi="Arial" w:cs="Arial"/>
+          <w:color w:val="000000" w:themeColor="text1"/>
+          <w:spacing w:val="2"/>
+          <w:sz w:val="24"/>
+          <w:szCs w:val="24"/>
+          <w:shd w:val="clear" w:color="auto" w:fill="FFFFFF"/>
+          <w:lang w:val="en-US"/>
+        </w:rPr>
+        <w:t>The quick brown fox jumps over the lazy dog.</w:t>
+      </w:r>
+      <w:r>
+        <w:rPr>
+          <w:rFonts w:ascii="Arial" w:hAnsi="Arial" w:cs="Arial"/>
+          <w:color w:val="000000" w:themeColor="text1"/>
+          <w:spacing w:val="2"/>
+          <w:sz w:val="24"/>
+          <w:szCs w:val="24"/>
+          <w:shd w:val="clear" w:color="auto" w:fill="FFFFFF"/>
+          <w:lang w:val="en-US"/>
+        </w:rPr>
+        <w:t xml:space="preserve"> Everything that the light touches is out </w:t>
+      </w:r>
+      <w:proofErr w:type="spellStart"/>
+      <w:r>
+        <w:rPr>
+          <w:rFonts w:ascii="Arial" w:hAnsi="Arial" w:cs="Arial"/>
+          <w:color w:val="000000" w:themeColor="text1"/>
+          <w:spacing w:val="2"/>
+          <w:sz w:val="24"/>
+          <w:szCs w:val="24"/>
+          <w:shd w:val="clear" w:color="auto" w:fill="FFFFFF"/>
+          <w:lang w:val="en-US"/>
+        </w:rPr>
+        <w:t>kindom</w:t>
+      </w:r>
+      <w:proofErr w:type="spellEnd"/>
+      <w:r>
+        <w:rPr>
+          <w:rFonts w:ascii="Arial" w:hAnsi="Arial" w:cs="Arial"/>
+          <w:color w:val="000000" w:themeColor="text1"/>
+          <w:spacing w:val="2"/>
+          <w:sz w:val="24"/>
+          <w:szCs w:val="24"/>
+          <w:shd w:val="clear" w:color="auto" w:fill="FFFFFF"/>
+          <w:lang w:val="en-US"/>
+        </w:rPr>
+        <w:t>.</w:t>
+      </w:r>
+    </w:p>
+    <w:p>
+      <w:pPr>
+        <w:tabs>
+          <w:tab w:val="left" w:pos="916"/>
+          <w:tab w:val="left" w:pos="1832"/>
+          <w:tab w:val="left" w:pos="2748"/>
+          <w:tab w:val="left" w:pos="3664"/>
+          <w:tab w:val="left" w:pos="4580"/>
+          <w:tab w:val="left" w:pos="5496"/>
+          <w:tab w:val="left" w:pos="6412"/>
+          <w:tab w:val="left" w:pos="7328"/>
+          <w:tab w:val="left" w:pos="8244"/>
+          <w:tab w:val="left" w:pos="9160"/>
+          <w:tab w:val="left" w:pos="10076"/>
+          <w:tab w:val="left" w:pos="10992"/>
+          <w:tab w:val="left" w:pos="11908"/>
+          <w:tab w:val="left" w:pos="12824"/>
+          <w:tab w:val="left" w:pos="13740"/>
+          <w:tab w:val="left" w:pos="14656"/>
+        </w:tabs>
+        <w:spacing w:after="0" w:line="240" w:lineRule="auto"/>
+        <w:textAlignment w:val="baseline"/>
+        <w:rPr>
+          <w:rFonts w:ascii="Arial" w:hAnsi="Arial" w:cs="Arial"/>
+          <w:color w:val="000000" w:themeColor="text1"/>
+          <w:spacing w:val="2"/>
+          <w:sz w:val="24"/>
+          <w:szCs w:val="24"/>
+          <w:shd w:val="clear" w:color="auto" w:fill="FFFFFF"/>
+          <w:lang w:val="en-US"/>
+        </w:rPr>
+      </w:pPr>
+      <w:r>
+        <w:rPr>
+          <w:rFonts w:ascii="Arial" w:eastAsia="Times New Roman" w:hAnsi="Arial" w:cs="Arial"/>
+          <w:color w:val="000000" w:themeColor="text1"/>
+          <w:sz w:val="24"/>
+          <w:szCs w:val="24"/>
+          <w:bdr w:val="none" w:sz="0" w:space="0" w:color="auto" w:frame="1"/>
+          <w:lang w:val="en-US" w:eastAsia="ru-RU"/>
+        </w:rPr>
+        <w:t xml:space="preserve">The old oak tree from India fell down. </w:t>
+      </w:r>
+      <w:r>
+        <w:rPr>
+          <w:rFonts w:ascii="Arial" w:hAnsi="Arial" w:cs="Arial"/>
+          <w:color w:val="000000" w:themeColor="text1"/>
+          <w:spacing w:val="2"/>
+          <w:sz w:val="24"/>
+          <w:szCs w:val="24"/>
+          <w:shd w:val="clear" w:color="auto" w:fill="FFFFFF"/>
+          <w:lang w:val="en-US"/>
+        </w:rPr>
+        <w:t>The quick brown fox jumps over the lazy dog.</w:t>
+      </w:r>
+      <w:r>
+        <w:rPr>
+          <w:rFonts w:ascii="Arial" w:hAnsi="Arial" w:cs="Arial"/>
+          <w:color w:val="000000" w:themeColor="text1"/>
+          <w:spacing w:val="2"/>
+          <w:sz w:val="24"/>
+          <w:szCs w:val="24"/>
+          <w:shd w:val="clear" w:color="auto" w:fill="FFFFFF"/>
+          <w:lang w:val="en-US"/>
+        </w:rPr>
+        <w:t xml:space="preserve"> Everything that the light touches is out </w:t>
+      </w:r>
+      <w:proofErr w:type="spellStart"/>
+      <w:r>
+        <w:rPr>
+          <w:rFonts w:ascii="Arial" w:hAnsi="Arial" w:cs="Arial"/>
+          <w:color w:val="000000" w:themeColor="text1"/>
+          <w:spacing w:val="2"/>
+          <w:sz w:val="24"/>
+          <w:szCs w:val="24"/>
+          <w:shd w:val="clear" w:color="auto" w:fill="FFFFFF"/>
+          <w:lang w:val="en-US"/>
+        </w:rPr>
+        <w:t>kindom</w:t>
+      </w:r>
+      <w:proofErr w:type="spellEnd"/>
+      <w:r>
+        <w:rPr>
+          <w:rFonts w:ascii="Arial" w:hAnsi="Arial" w:cs="Arial"/>
+          <w:color w:val="000000" w:themeColor="text1"/>
+          <w:spacing w:val="2"/>
+          <w:sz w:val="24"/>
+          <w:szCs w:val="24"/>
+          <w:shd w:val="clear" w:color="auto" w:fill="FFFFFF"/>
+          <w:lang w:val="en-US"/>
+        </w:rPr>
+        <w:t>.</w:t>
+      </w:r>
+    </w:p>
+    <w:p>
+      <w:pPr>
+        <w:tabs>
+          <w:tab w:val="left" w:pos="916"/>
+          <w:tab w:val="left" w:pos="1832"/>
+          <w:tab w:val="left" w:pos="2748"/>
+          <w:tab w:val="left" w:pos="3664"/>
+          <w:tab w:val="left" w:pos="4580"/>
+          <w:tab w:val="left" w:pos="5496"/>
+          <w:tab w:val="left" w:pos="6412"/>
+          <w:tab w:val="left" w:pos="7328"/>
+          <w:tab w:val="left" w:pos="8244"/>
+          <w:tab w:val="left" w:pos="9160"/>
+          <w:tab w:val="left" w:pos="10076"/>
+          <w:tab w:val="left" w:pos="10992"/>
+          <w:tab w:val="left" w:pos="11908"/>
+          <w:tab w:val="left" w:pos="12824"/>
+          <w:tab w:val="left" w:pos="13740"/>
+          <w:tab w:val="left" w:pos="14656"/>
+        </w:tabs>
+        <w:spacing w:after="0" w:line="240" w:lineRule="auto"/>
+        <w:textAlignment w:val="baseline"/>
+        <w:rPr>
+          <w:rFonts w:ascii="Arial" w:hAnsi="Arial" w:cs="Arial"/>
+          <w:color w:val="000000" w:themeColor="text1"/>
+          <w:spacing w:val="2"/>
+          <w:sz w:val="24"/>
+          <w:szCs w:val="24"/>
+          <w:shd w:val="clear" w:color="auto" w:fill="FFFFFF"/>
+          <w:lang w:val="en-US"/>
+        </w:rPr>
+      </w:pPr>
+      <w:r>
+        <w:rPr>
+          <w:rFonts w:ascii="Arial" w:eastAsia="Times New Roman" w:hAnsi="Arial" w:cs="Arial"/>
+          <w:color w:val="000000" w:themeColor="text1"/>
+          <w:sz w:val="24"/>
+          <w:szCs w:val="24"/>
+          <w:bdr w:val="none" w:sz="0" w:space="0" w:color="auto" w:frame="1"/>
+          <w:lang w:val="en-US" w:eastAsia="ru-RU"/>
+        </w:rPr>
+        <w:t xml:space="preserve">The old oak tree from India fell down. </w:t>
+      </w:r>
+      <w:r>
+        <w:rPr>
+          <w:rFonts w:ascii="Arial" w:hAnsi="Arial" w:cs="Arial"/>
+          <w:color w:val="000000" w:themeColor="text1"/>
+          <w:spacing w:val="2"/>
+          <w:sz w:val="24"/>
+          <w:szCs w:val="24"/>
+          <w:shd w:val="clear" w:color="auto" w:fill="FFFFFF"/>
+          <w:lang w:val="en-US"/>
+        </w:rPr>
+        <w:t>The quick brown fox jumps over the lazy dog.</w:t>
+      </w:r>
+      <w:r>
+        <w:rPr>
+          <w:rFonts w:ascii="Arial" w:hAnsi="Arial" w:cs="Arial"/>
+          <w:color w:val="000000" w:themeColor="text1"/>
+          <w:spacing w:val="2"/>
+          <w:sz w:val="24"/>
+          <w:szCs w:val="24"/>
+          <w:shd w:val="clear" w:color="auto" w:fill="FFFFFF"/>
+          <w:lang w:val="en-US"/>
+        </w:rPr>
+        <w:t xml:space="preserve"> Everything that the light touches is out </w:t>
+      </w:r>
+      <w:proofErr w:type="spellStart"/>
+      <w:r>
+        <w:rPr>
+          <w:rFonts w:ascii="Arial" w:hAnsi="Arial" w:cs="Arial"/>
+          <w:color w:val="000000" w:themeColor="text1"/>
+          <w:spacing w:val="2"/>
+          <w:sz w:val="24"/>
+          <w:szCs w:val="24"/>
+          <w:shd w:val="clear" w:color="auto" w:fill="FFFFFF"/>
+          <w:lang w:val="en-US"/>
+        </w:rPr>
+        <w:t>kindom</w:t>
+      </w:r>
+      <w:proofErr w:type="spellEnd"/>
+      <w:r>
+        <w:rPr>
+          <w:rFonts w:ascii="Arial" w:hAnsi="Arial" w:cs="Arial"/>
+          <w:color w:val="000000" w:themeColor="text1"/>
+          <w:spacing w:val="2"/>
+          <w:sz w:val="24"/>
+          <w:szCs w:val="24"/>
+          <w:shd w:val="clear" w:color="auto" w:fill="FFFFFF"/>
+          <w:lang w:val="en-US"/>
+        </w:rPr>
+        <w:t>.</w:t>
+      </w:r>
+    </w:p>
+    <w:p>
+      <w:pPr>
+        <w:tabs>
+          <w:tab w:val="left" w:pos="916"/>
+          <w:tab w:val="left" w:pos="1832"/>
+          <w:tab w:val="left" w:pos="2748"/>
+          <w:tab w:val="left" w:pos="3664"/>
+          <w:tab w:val="left" w:pos="4580"/>
+          <w:tab w:val="left" w:pos="5496"/>
+          <w:tab w:val="left" w:pos="6412"/>
+          <w:tab w:val="left" w:pos="7328"/>
+          <w:tab w:val="left" w:pos="8244"/>
+          <w:tab w:val="left" w:pos="9160"/>
+          <w:tab w:val="left" w:pos="10076"/>
+          <w:tab w:val="left" w:pos="10992"/>
+          <w:tab w:val="left" w:pos="11908"/>
+          <w:tab w:val="left" w:pos="12824"/>
+          <w:tab w:val="left" w:pos="13740"/>
+          <w:tab w:val="left" w:pos="14656"/>
+        </w:tabs>
+        <w:spacing w:after="0" w:line="240" w:lineRule="auto"/>
+        <w:textAlignment w:val="baseline"/>
+        <w:rPr>
+          <w:rFonts w:ascii="Arial" w:hAnsi="Arial" w:cs="Arial"/>
+          <w:color w:val="000000" w:themeColor="text1"/>
+          <w:spacing w:val="2"/>
+          <w:sz w:val="24"/>
+          <w:szCs w:val="24"/>
+          <w:shd w:val="clear" w:color="auto" w:fill="FFFFFF"/>
+          <w:lang w:val="en-US"/>
+        </w:rPr>
+      </w:pPr>
+      <w:r>
+        <w:rPr>
+          <w:rFonts w:ascii="Arial" w:eastAsia="Times New Roman" w:hAnsi="Arial" w:cs="Arial"/>
+          <w:color w:val="000000" w:themeColor="text1"/>
+          <w:sz w:val="24"/>
+          <w:szCs w:val="24"/>
+          <w:bdr w:val="none" w:sz="0" w:space="0" w:color="auto" w:frame="1"/>
+          <w:lang w:val="en-US" w:eastAsia="ru-RU"/>
+        </w:rPr>
+        <w:t xml:space="preserve">The old oak tree from India fell down. </w:t>
+      </w:r>
+      <w:r>
+        <w:rPr>
+          <w:rFonts w:ascii="Arial" w:hAnsi="Arial" w:cs="Arial"/>
+          <w:color w:val="000000" w:themeColor="text1"/>
+          <w:spacing w:val="2"/>
+          <w:sz w:val="24"/>
+          <w:szCs w:val="24"/>
+          <w:shd w:val="clear" w:color="auto" w:fill="FFFFFF"/>
+          <w:lang w:val="en-US"/>
+        </w:rPr>
+        <w:t>The quick brown fox jumps over the lazy dog.</w:t>
+      </w:r>
+      <w:r>
+        <w:rPr>
+          <w:rFonts w:ascii="Arial" w:hAnsi="Arial" w:cs="Arial"/>
+          <w:color w:val="000000" w:themeColor="text1"/>
+          <w:spacing w:val="2"/>
+          <w:sz w:val="24"/>
+          <w:szCs w:val="24"/>
+          <w:shd w:val="clear" w:color="auto" w:fill="FFFFFF"/>
+          <w:lang w:val="en-US"/>
+        </w:rPr>
+        <w:t xml:space="preserve"> Everything that the light touches is out </w:t>
+      </w:r>
+      <w:proofErr w:type="spellStart"/>
+      <w:r>
+        <w:rPr>
+          <w:rFonts w:ascii="Arial" w:hAnsi="Arial" w:cs="Arial"/>
+          <w:color w:val="000000" w:themeColor="text1"/>
+          <w:spacing w:val="2"/>
+          <w:sz w:val="24"/>
+          <w:szCs w:val="24"/>
+          <w:shd w:val="clear" w:color="auto" w:fill="FFFFFF"/>
+          <w:lang w:val="en-US"/>
+        </w:rPr>
+        <w:t>kindom</w:t>
+      </w:r>
+      <w:proofErr w:type="spellEnd"/>
+      <w:r>
+        <w:rPr>
+          <w:rFonts w:ascii="Arial" w:hAnsi="Arial" w:cs="Arial"/>
+          <w:color w:val="000000" w:themeColor="text1"/>
+          <w:spacing w:val="2"/>
+          <w:sz w:val="24"/>
+          <w:szCs w:val="24"/>
+          <w:shd w:val="clear" w:color="auto" w:fill="FFFFFF"/>
+          <w:lang w:val="en-US"/>
+        </w:rPr>
+        <w:t>.</w:t>
+      </w:r>
+    </w:p>
+    <w:p>
+      <w:pPr>
+        <w:tabs>
+          <w:tab w:val="left" w:pos="916"/>
+          <w:tab w:val="left" w:pos="1832"/>
+          <w:tab w:val="left" w:pos="2748"/>
+          <w:tab w:val="left" w:pos="3664"/>
+          <w:tab w:val="left" w:pos="4580"/>
+          <w:tab w:val="left" w:pos="5496"/>
+          <w:tab w:val="left" w:pos="6412"/>
+          <w:tab w:val="left" w:pos="7328"/>
+          <w:tab w:val="left" w:pos="8244"/>
+          <w:tab w:val="left" w:pos="9160"/>
+          <w:tab w:val="left" w:pos="10076"/>
+          <w:tab w:val="left" w:pos="10992"/>
+          <w:tab w:val="left" w:pos="11908"/>
+          <w:tab w:val="left" w:pos="12824"/>
+          <w:tab w:val="left" w:pos="13740"/>
+          <w:tab w:val="left" w:pos="14656"/>
+        </w:tabs>
+        <w:spacing w:after="0" w:line="240" w:lineRule="auto"/>
+        <w:textAlignment w:val="baseline"/>
+        <w:rPr>
+          <w:rFonts w:ascii="Arial" w:hAnsi="Arial" w:cs="Arial"/>
+          <w:color w:val="000000" w:themeColor="text1"/>
+          <w:spacing w:val="2"/>
+          <w:sz w:val="24"/>
+          <w:szCs w:val="24"/>
+          <w:shd w:val="clear" w:color="auto" w:fill="FFFFFF"/>
+          <w:lang w:val="en-US"/>
+        </w:rPr>
+      </w:pPr>
+      <w:r>
+        <w:rPr>
+          <w:rFonts w:ascii="Arial" w:eastAsia="Times New Roman" w:hAnsi="Arial" w:cs="Arial"/>
+          <w:color w:val="000000" w:themeColor="text1"/>
+          <w:sz w:val="24"/>
+          <w:szCs w:val="24"/>
+          <w:bdr w:val="none" w:sz="0" w:space="0" w:color="auto" w:frame="1"/>
+          <w:lang w:val="en-US" w:eastAsia="ru-RU"/>
+        </w:rPr>
+        <w:t xml:space="preserve">The old oak tree from India fell down. </w:t>
+      </w:r>
+      <w:r>
+        <w:rPr>
+          <w:rFonts w:ascii="Arial" w:hAnsi="Arial" w:cs="Arial"/>
+          <w:color w:val="000000" w:themeColor="text1"/>
+          <w:spacing w:val="2"/>
+          <w:sz w:val="24"/>
+          <w:szCs w:val="24"/>
+          <w:shd w:val="clear" w:color="auto" w:fill="FFFFFF"/>
+          <w:lang w:val="en-US"/>
+        </w:rPr>
+        <w:t>The quick brown fox jumps over the lazy dog.</w:t>
+      </w:r>
+      <w:r>
+        <w:rPr>
+          <w:rFonts w:ascii="Arial" w:hAnsi="Arial" w:cs="Arial"/>
+          <w:color w:val="000000" w:themeColor="text1"/>
+          <w:spacing w:val="2"/>
+          <w:sz w:val="24"/>
+          <w:szCs w:val="24"/>
+          <w:shd w:val="clear" w:color="auto" w:fill="FFFFFF"/>
+          <w:lang w:val="en-US"/>
+        </w:rPr>
+        <w:t xml:space="preserve"> Everything that the light touches is out </w:t>
+      </w:r>
+      <w:proofErr w:type="spellStart"/>
+      <w:r>
+        <w:rPr>
+          <w:rFonts w:ascii="Arial" w:hAnsi="Arial" w:cs="Arial"/>
+          <w:color w:val="000000" w:themeColor="text1"/>
+          <w:spacing w:val="2"/>
+          <w:sz w:val="24"/>
+          <w:szCs w:val="24"/>
+          <w:shd w:val="clear" w:color="auto" w:fill="FFFFFF"/>
+          <w:lang w:val="en-US"/>
+        </w:rPr>
+        <w:t>kindom</w:t>
+      </w:r>
+      <w:proofErr w:type="spellEnd"/>
+      <w:r>
+        <w:rPr>
+          <w:rFonts w:ascii="Arial" w:hAnsi="Arial" w:cs="Arial"/>
+          <w:color w:val="000000" w:themeColor="text1"/>
+          <w:spacing w:val="2"/>
+          <w:sz w:val="24"/>
+          <w:szCs w:val="24"/>
+          <w:shd w:val="clear" w:color="auto" w:fill="FFFFFF"/>
+          <w:lang w:val="en-US"/>
+        </w:rPr>
+        <w:t>.</w:t>
+      </w:r>
+    </w:p>
+    <w:p>
+      <w:pPr>
+        <w:tabs>
+          <w:tab w:val="left" w:pos="916"/>
+          <w:tab w:val="left" w:pos="1832"/>
+          <w:tab w:val="left" w:pos="2748"/>
+          <w:tab w:val="left" w:pos="3664"/>
+          <w:tab w:val="left" w:pos="4580"/>
+          <w:tab w:val="left" w:pos="5496"/>
+          <w:tab w:val="left" w:pos="6412"/>
+          <w:tab w:val="left" w:pos="7328"/>
+          <w:tab w:val="left" w:pos="8244"/>
+          <w:tab w:val="left" w:pos="9160"/>
+          <w:tab w:val="left" w:pos="10076"/>
+          <w:tab w:val="left" w:pos="10992"/>
+          <w:tab w:val="left" w:pos="11908"/>
+          <w:tab w:val="left" w:pos="12824"/>
+          <w:tab w:val="left" w:pos="13740"/>
+          <w:tab w:val="left" w:pos="14656"/>
+        </w:tabs>
+        <w:spacing w:after="0" w:line="240" w:lineRule="auto"/>
+        <w:textAlignment w:val="baseline"/>
+        <w:rPr>
+          <w:rFonts w:ascii="Arial" w:hAnsi="Arial" w:cs="Arial"/>
+          <w:color w:val="000000" w:themeColor="text1"/>
+          <w:spacing w:val="2"/>
+          <w:sz w:val="24"/>
+          <w:szCs w:val="24"/>
+          <w:shd w:val="clear" w:color="auto" w:fill="FFFFFF"/>
+          <w:lang w:val="en-US"/>
+        </w:rPr>
+      </w:pPr>
+      <w:r>
+        <w:rPr>
+          <w:rFonts w:ascii="Arial" w:eastAsia="Times New Roman" w:hAnsi="Arial" w:cs="Arial"/>
+          <w:color w:val="000000" w:themeColor="text1"/>
+          <w:sz w:val="24"/>
+          <w:szCs w:val="24"/>
+          <w:bdr w:val="none" w:sz="0" w:space="0" w:color="auto" w:frame="1"/>
+          <w:lang w:val="en-US" w:eastAsia="ru-RU"/>
+        </w:rPr>
+        <w:t xml:space="preserve">The old oak tree from India fell down. </w:t>
+      </w:r>
+      <w:r>
+        <w:rPr>
+          <w:rFonts w:ascii="Arial" w:hAnsi="Arial" w:cs="Arial"/>
+          <w:color w:val="000000" w:themeColor="text1"/>
+          <w:spacing w:val="2"/>
+          <w:sz w:val="24"/>
+          <w:szCs w:val="24"/>
+          <w:shd w:val="clear" w:color="auto" w:fill="FFFFFF"/>
+          <w:lang w:val="en-US"/>
+        </w:rPr>
+        <w:t>The quick brown fox jumps over the lazy dog.</w:t>
+      </w:r>
+      <w:r>
+        <w:rPr>
+          <w:rFonts w:ascii="Arial" w:hAnsi="Arial" w:cs="Arial"/>
+          <w:color w:val="000000" w:themeColor="text1"/>
+          <w:spacing w:val="2"/>
+          <w:sz w:val="24"/>
+          <w:szCs w:val="24"/>
+          <w:shd w:val="clear" w:color="auto" w:fill="FFFFFF"/>
+          <w:lang w:val="en-US"/>
+        </w:rPr>
+        <w:t xml:space="preserve"> Everything that the light touches is out </w:t>
+      </w:r>
+      <w:proofErr w:type="spellStart"/>
+      <w:r>
+        <w:rPr>
+          <w:rFonts w:ascii="Arial" w:hAnsi="Arial" w:cs="Arial"/>
+          <w:color w:val="000000" w:themeColor="text1"/>
+          <w:spacing w:val="2"/>
+          <w:sz w:val="24"/>
+          <w:szCs w:val="24"/>
+          <w:shd w:val="clear" w:color="auto" w:fill="FFFFFF"/>
+          <w:lang w:val="en-US"/>
+        </w:rPr>
+        <w:t>kindom</w:t>
+      </w:r>
+      <w:proofErr w:type="spellEnd"/>
+      <w:r>
+        <w:rPr>
+          <w:rFonts w:ascii="Arial" w:hAnsi="Arial" w:cs="Arial"/>
+          <w:color w:val="000000" w:themeColor="text1"/>
+          <w:spacing w:val="2"/>
+          <w:sz w:val="24"/>
+          <w:szCs w:val="24"/>
+          <w:shd w:val="clear" w:color="auto" w:fill="FFFFFF"/>
+          <w:lang w:val="en-US"/>
+        </w:rPr>
+        <w:t>.</w:t>
+      </w:r>
+    </w:p>
+    <w:p>
+      <w:pPr>
+        <w:tabs>
+          <w:tab w:val="left" w:pos="916"/>
+          <w:tab w:val="left" w:pos="1832"/>
+          <w:tab w:val="left" w:pos="2748"/>
+          <w:tab w:val="left" w:pos="3664"/>
+          <w:tab w:val="left" w:pos="4580"/>
+          <w:tab w:val="left" w:pos="5496"/>
+          <w:tab w:val="left" w:pos="6412"/>
+          <w:tab w:val="left" w:pos="7328"/>
+          <w:tab w:val="left" w:pos="8244"/>
+          <w:tab w:val="left" w:pos="9160"/>
+          <w:tab w:val="left" w:pos="10076"/>
+          <w:tab w:val="left" w:pos="10992"/>
+          <w:tab w:val="left" w:pos="11908"/>
+          <w:tab w:val="left" w:pos="12824"/>
+          <w:tab w:val="left" w:pos="13740"/>
+          <w:tab w:val="left" w:pos="14656"/>
+        </w:tabs>
+        <w:spacing w:after="0" w:line="240" w:lineRule="auto"/>
+        <w:textAlignment w:val="baseline"/>
+        <w:rPr>
+          <w:rFonts w:ascii="Arial" w:hAnsi="Arial" w:cs="Arial"/>
+          <w:color w:val="000000" w:themeColor="text1"/>
+          <w:spacing w:val="2"/>
+          <w:sz w:val="24"/>
+          <w:szCs w:val="24"/>
+          <w:shd w:val="clear" w:color="auto" w:fill="FFFFFF"/>
+          <w:lang w:val="en-US"/>
+        </w:rPr>
+      </w:pPr>
+      <w:r>
+        <w:rPr>
+          <w:rFonts w:ascii="Arial" w:eastAsia="Times New Roman" w:hAnsi="Arial" w:cs="Arial"/>
+          <w:color w:val="000000" w:themeColor="text1"/>
+          <w:sz w:val="24"/>
+          <w:szCs w:val="24"/>
+          <w:bdr w:val="none" w:sz="0" w:space="0" w:color="auto" w:frame="1"/>
+          <w:lang w:val="en-US" w:eastAsia="ru-RU"/>
+        </w:rPr>
+        <w:t xml:space="preserve">The old oak tree from India fell down. </w:t>
+      </w:r>
+      <w:r>
+        <w:rPr>
+          <w:rFonts w:ascii="Arial" w:hAnsi="Arial" w:cs="Arial"/>
+          <w:color w:val="000000" w:themeColor="text1"/>
+          <w:spacing w:val="2"/>
+          <w:sz w:val="24"/>
+          <w:szCs w:val="24"/>
+          <w:shd w:val="clear" w:color="auto" w:fill="FFFFFF"/>
+          <w:lang w:val="en-US"/>
+        </w:rPr>
+        <w:t>The quick brown fox jumps over the lazy dog.</w:t>
+      </w:r>
+      <w:r>
+        <w:rPr>
+          <w:rFonts w:ascii="Arial" w:hAnsi="Arial" w:cs="Arial"/>
+          <w:color w:val="000000" w:themeColor="text1"/>
+          <w:spacing w:val="2"/>
+          <w:sz w:val="24"/>
+          <w:szCs w:val="24"/>
+          <w:shd w:val="clear" w:color="auto" w:fill="FFFFFF"/>
+          <w:lang w:val="en-US"/>
+        </w:rPr>
+        <w:t xml:space="preserve"> Everything that the light touches is out </w:t>
+      </w:r>
+      <w:proofErr w:type="spellStart"/>
+      <w:r>
+        <w:rPr>
+          <w:rFonts w:ascii="Arial" w:hAnsi="Arial" w:cs="Arial"/>
+          <w:color w:val="000000" w:themeColor="text1"/>
+          <w:spacing w:val="2"/>
+          <w:sz w:val="24"/>
+          <w:szCs w:val="24"/>
+          <w:shd w:val="clear" w:color="auto" w:fill="FFFFFF"/>
+          <w:lang w:val="en-US"/>
+        </w:rPr>
+        <w:t>kindom</w:t>
+      </w:r>
+      <w:proofErr w:type="spellEnd"/>
+      <w:r>
+        <w:rPr>
+          <w:rFonts w:ascii="Arial" w:hAnsi="Arial" w:cs="Arial"/>
+          <w:color w:val="000000" w:themeColor="text1"/>
+          <w:spacing w:val="2"/>
+          <w:sz w:val="24"/>
+          <w:szCs w:val="24"/>
+          <w:shd w:val="clear" w:color="auto" w:fill="FFFFFF"/>
+          <w:lang w:val="en-US"/>
+        </w:rPr>
+        <w:t>.</w:t>
+      </w:r>
+    </w:p>
+    <w:p>
+      <w:pPr>
+        <w:tabs>
+          <w:tab w:val="left" w:pos="916"/>
+          <w:tab w:val="left" w:pos="1832"/>
+          <w:tab w:val="left" w:pos="2748"/>
+          <w:tab w:val="left" w:pos="3664"/>
+          <w:tab w:val="left" w:pos="4580"/>
+          <w:tab w:val="left" w:pos="5496"/>
+          <w:tab w:val="left" w:pos="6412"/>
+          <w:tab w:val="left" w:pos="7328"/>
+          <w:tab w:val="left" w:pos="8244"/>
+          <w:tab w:val="left" w:pos="9160"/>
+          <w:tab w:val="left" w:pos="10076"/>
+          <w:tab w:val="left" w:pos="10992"/>
+          <w:tab w:val="left" w:pos="11908"/>
+          <w:tab w:val="left" w:pos="12824"/>
+          <w:tab w:val="left" w:pos="13740"/>
+          <w:tab w:val="left" w:pos="14656"/>
+        </w:tabs>
+        <w:spacing w:after="0" w:line="240" w:lineRule="auto"/>
+        <w:textAlignment w:val="baseline"/>
+        <w:rPr>
+          <w:rFonts w:ascii="Arial" w:hAnsi="Arial" w:cs="Arial"/>
+          <w:color w:val="000000" w:themeColor="text1"/>
+          <w:spacing w:val="2"/>
+          <w:sz w:val="24"/>
+          <w:szCs w:val="24"/>
+          <w:shd w:val="clear" w:color="auto" w:fill="FFFFFF"/>
+          <w:lang w:val="en-US"/>
+        </w:rPr>
+      </w:pPr>
+      <w:r>
+        <w:rPr>
+          <w:rFonts w:ascii="Arial" w:eastAsia="Times New Roman" w:hAnsi="Arial" w:cs="Arial"/>
+          <w:color w:val="000000" w:themeColor="text1"/>
+          <w:sz w:val="24"/>
+          <w:szCs w:val="24"/>
+          <w:bdr w:val="none" w:sz="0" w:space="0" w:color="auto" w:frame="1"/>
+          <w:lang w:val="en-US" w:eastAsia="ru-RU"/>
+        </w:rPr>
+        <w:t xml:space="preserve">The old oak tree from India fell down. </w:t>
+      </w:r>
+      <w:r>
+        <w:rPr>
+          <w:rFonts w:ascii="Arial" w:hAnsi="Arial" w:cs="Arial"/>
+          <w:color w:val="000000" w:themeColor="text1"/>
+          <w:spacing w:val="2"/>
+          <w:sz w:val="24"/>
+          <w:szCs w:val="24"/>
+          <w:shd w:val="clear" w:color="auto" w:fill="FFFFFF"/>
+          <w:lang w:val="en-US"/>
+        </w:rPr>
+        <w:t>The quick brown fox jumps over the lazy dog.</w:t>
+      </w:r>
+      <w:r>
+        <w:rPr>
+          <w:rFonts w:ascii="Arial" w:hAnsi="Arial" w:cs="Arial"/>
+          <w:color w:val="000000" w:themeColor="text1"/>
+          <w:spacing w:val="2"/>
+          <w:sz w:val="24"/>
+          <w:szCs w:val="24"/>
+          <w:shd w:val="clear" w:color="auto" w:fill="FFFFFF"/>
+          <w:lang w:val="en-US"/>
+        </w:rPr>
+        <w:t xml:space="preserve"> Everything that the light touches is out </w:t>
+      </w:r>
+      <w:proofErr w:type="spellStart"/>
+      <w:r>
+        <w:rPr>
+          <w:rFonts w:ascii="Arial" w:hAnsi="Arial" w:cs="Arial"/>
+          <w:color w:val="000000" w:themeColor="text1"/>
+          <w:spacing w:val="2"/>
+          <w:sz w:val="24"/>
+          <w:szCs w:val="24"/>
+          <w:shd w:val="clear" w:color="auto" w:fill="FFFFFF"/>
+          <w:lang w:val="en-US"/>
+        </w:rPr>
+        <w:t>kindom</w:t>
+      </w:r>
+      <w:proofErr w:type="spellEnd"/>
+      <w:r>
+        <w:rPr>
+          <w:rFonts w:ascii="Arial" w:hAnsi="Arial" w:cs="Arial"/>
+          <w:color w:val="000000" w:themeColor="text1"/>
+          <w:spacing w:val="2"/>
+          <w:sz w:val="24"/>
+          <w:szCs w:val="24"/>
+          <w:shd w:val="clear" w:color="auto" w:fill="FFFFFF"/>
+          <w:lang w:val="en-US"/>
+        </w:rPr>
+        <w:t>.</w:t>
+      </w:r>
+    </w:p>
+    <w:p>
+      <w:pPr>
+        <w:tabs>
+          <w:tab w:val="left" w:pos="916"/>
+          <w:tab w:val="left" w:pos="1832"/>
+          <w:tab w:val="left" w:pos="2748"/>
+          <w:tab w:val="left" w:pos="3664"/>
+          <w:tab w:val="left" w:pos="4580"/>
+          <w:tab w:val="left" w:pos="5496"/>
+          <w:tab w:val="left" w:pos="6412"/>
+          <w:tab w:val="left" w:pos="7328"/>
+          <w:tab w:val="left" w:pos="8244"/>
+          <w:tab w:val="left" w:pos="9160"/>
+          <w:tab w:val="left" w:pos="10076"/>
+          <w:tab w:val="left" w:pos="10992"/>
+          <w:tab w:val="left" w:pos="11908"/>
+          <w:tab w:val="left" w:pos="12824"/>
+          <w:tab w:val="left" w:pos="13740"/>
+          <w:tab w:val="left" w:pos="14656"/>
+        </w:tabs>
+        <w:spacing w:after="0" w:line="240" w:lineRule="auto"/>
+        <w:textAlignment w:val="baseline"/>
+        <w:rPr>
+          <w:rFonts w:ascii="Arial" w:hAnsi="Arial" w:cs="Arial"/>
+          <w:color w:val="000000" w:themeColor="text1"/>
+          <w:spacing w:val="2"/>
+          <w:sz w:val="24"/>
+          <w:szCs w:val="24"/>
+          <w:shd w:val="clear" w:color="auto" w:fill="FFFFFF"/>
+          <w:lang w:val="en-US"/>
+        </w:rPr>
+      </w:pPr>
+      <w:r>
+        <w:rPr>
+          <w:rFonts w:ascii="Arial" w:eastAsia="Times New Roman" w:hAnsi="Arial" w:cs="Arial"/>
+          <w:color w:val="000000" w:themeColor="text1"/>
+          <w:sz w:val="24"/>
+          <w:szCs w:val="24"/>
+          <w:bdr w:val="none" w:sz="0" w:space="0" w:color="auto" w:frame="1"/>
+          <w:lang w:val="en-US" w:eastAsia="ru-RU"/>
+        </w:rPr>
+        <w:t xml:space="preserve">The old oak tree from India fell down. </w:t>
+      </w:r>
+      <w:r>
+        <w:rPr>
+          <w:rFonts w:ascii="Arial" w:hAnsi="Arial" w:cs="Arial"/>
+          <w:color w:val="000000" w:themeColor="text1"/>
+          <w:spacing w:val="2"/>
+          <w:sz w:val="24"/>
+          <w:szCs w:val="24"/>
+          <w:shd w:val="clear" w:color="auto" w:fill="FFFFFF"/>
+          <w:lang w:val="en-US"/>
+        </w:rPr>
+        <w:t>The quick brown fox jumps over the lazy dog.</w:t>
+      </w:r>
+      <w:r>
+        <w:rPr>
+          <w:rFonts w:ascii="Arial" w:hAnsi="Arial" w:cs="Arial"/>
+          <w:color w:val="000000" w:themeColor="text1"/>
+          <w:spacing w:val="2"/>
+          <w:sz w:val="24"/>
+          <w:szCs w:val="24"/>
+          <w:shd w:val="clear" w:color="auto" w:fill="FFFFFF"/>
+          <w:lang w:val="en-US"/>
+        </w:rPr>
+        <w:t xml:space="preserve"> Everything that the light touches is out </w:t>
+      </w:r>
+      <w:proofErr w:type="spellStart"/>
+      <w:r>
+        <w:rPr>
+          <w:rFonts w:ascii="Arial" w:hAnsi="Arial" w:cs="Arial"/>
+          <w:color w:val="000000" w:themeColor="text1"/>
+          <w:spacing w:val="2"/>
+          <w:sz w:val="24"/>
+          <w:szCs w:val="24"/>
+          <w:shd w:val="clear" w:color="auto" w:fill="FFFFFF"/>
+          <w:lang w:val="en-US"/>
+        </w:rPr>
+        <w:t>kindom</w:t>
+      </w:r>
+      <w:proofErr w:type="spellEnd"/>
+      <w:r>
+        <w:rPr>
+          <w:rFonts w:ascii="Arial" w:hAnsi="Arial" w:cs="Arial"/>
+          <w:color w:val="000000" w:themeColor="text1"/>
+          <w:spacing w:val="2"/>
+          <w:sz w:val="24"/>
+          <w:szCs w:val="24"/>
+          <w:shd w:val="clear" w:color="auto" w:fill="FFFFFF"/>
+          <w:lang w:val="en-US"/>
+        </w:rPr>
+        <w:t>.</w:t>
+      </w:r>
+    </w:p>
+    <w:p>
+      <w:pPr>
+        <w:tabs>
+          <w:tab w:val="left" w:pos="916"/>
+          <w:tab w:val="left" w:pos="1832"/>
+          <w:tab w:val="left" w:pos="2748"/>
+          <w:tab w:val="left" w:pos="3664"/>
+          <w:tab w:val="left" w:pos="4580"/>
+          <w:tab w:val="left" w:pos="5496"/>
+          <w:tab w:val="left" w:pos="6412"/>
+          <w:tab w:val="left" w:pos="7328"/>
+          <w:tab w:val="left" w:pos="8244"/>
+          <w:tab w:val="left" w:pos="9160"/>
+          <w:tab w:val="left" w:pos="10076"/>
+          <w:tab w:val="left" w:pos="10992"/>
+          <w:tab w:val="left" w:pos="11908"/>
+          <w:tab w:val="left" w:pos="12824"/>
+          <w:tab w:val="left" w:pos="13740"/>
+          <w:tab w:val="left" w:pos="14656"/>
+        </w:tabs>
+        <w:spacing w:after="0" w:line="240" w:lineRule="auto"/>
+        <w:textAlignment w:val="baseline"/>
+        <w:rPr>
+          <w:rFonts w:ascii="Arial" w:hAnsi="Arial" w:cs="Arial"/>
+          <w:color w:val="000000" w:themeColor="text1"/>
+          <w:spacing w:val="2"/>
+          <w:sz w:val="24"/>
+          <w:szCs w:val="24"/>
+          <w:shd w:val="clear" w:color="auto" w:fill="FFFFFF"/>
+          <w:lang w:val="en-US"/>
+        </w:rPr>
+      </w:pPr>
+      <w:r>
+        <w:rPr>
+          <w:rFonts w:ascii="Arial" w:eastAsia="Times New Roman" w:hAnsi="Arial" w:cs="Arial"/>
+          <w:color w:val="000000" w:themeColor="text1"/>
+          <w:sz w:val="24"/>
+          <w:szCs w:val="24"/>
+          <w:bdr w:val="none" w:sz="0" w:space="0" w:color="auto" w:frame="1"/>
+          <w:lang w:val="en-US" w:eastAsia="ru-RU"/>
+        </w:rPr>
+        <w:t xml:space="preserve">The old oak tree from India fell down. </w:t>
+      </w:r>
+      <w:r>
+        <w:rPr>
+          <w:rFonts w:ascii="Arial" w:hAnsi="Arial" w:cs="Arial"/>
+          <w:color w:val="000000" w:themeColor="text1"/>
+          <w:spacing w:val="2"/>
+          <w:sz w:val="24"/>
+          <w:szCs w:val="24"/>
+          <w:shd w:val="clear" w:color="auto" w:fill="FFFFFF"/>
+          <w:lang w:val="en-US"/>
+        </w:rPr>
+        <w:t>The quick brown fox jumps over the lazy dog.</w:t>
+      </w:r>
+      <w:r>
+        <w:rPr>
+          <w:rFonts w:ascii="Arial" w:hAnsi="Arial" w:cs="Arial"/>
+          <w:color w:val="000000" w:themeColor="text1"/>
+          <w:spacing w:val="2"/>
+          <w:sz w:val="24"/>
+          <w:szCs w:val="24"/>
+          <w:shd w:val="clear" w:color="auto" w:fill="FFFFFF"/>
+          <w:lang w:val="en-US"/>
+        </w:rPr>
+        <w:t xml:space="preserve"> Everything that the light touches is out </w:t>
+      </w:r>
+      <w:proofErr w:type="spellStart"/>
+      <w:r>
+        <w:rPr>
+          <w:rFonts w:ascii="Arial" w:hAnsi="Arial" w:cs="Arial"/>
+          <w:color w:val="000000" w:themeColor="text1"/>
+          <w:spacing w:val="2"/>
+          <w:sz w:val="24"/>
+          <w:szCs w:val="24"/>
+          <w:shd w:val="clear" w:color="auto" w:fill="FFFFFF"/>
+          <w:lang w:val="en-US"/>
+        </w:rPr>
+        <w:t>kindom</w:t>
+      </w:r>
+      <w:proofErr w:type="spellEnd"/>
+      <w:r>
+        <w:rPr>
+          <w:rFonts w:ascii="Arial" w:hAnsi="Arial" w:cs="Arial"/>
+          <w:color w:val="000000" w:themeColor="text1"/>
+          <w:spacing w:val="2"/>
+          <w:sz w:val="24"/>
+          <w:szCs w:val="24"/>
+          <w:shd w:val="clear" w:color="auto" w:fill="FFFFFF"/>
+          <w:lang w:val="en-US"/>
+        </w:rPr>
+        <w:t>.</w:t>
+      </w:r>
+    </w:p>
+    <w:p>
+      <w:pPr>
+        <w:tabs>
+          <w:tab w:val="left" w:pos="916"/>
+          <w:tab w:val="left" w:pos="1832"/>
+          <w:tab w:val="left" w:pos="2748"/>
+          <w:tab w:val="left" w:pos="3664"/>
+          <w:tab w:val="left" w:pos="4580"/>
+          <w:tab w:val="left" w:pos="5496"/>
+          <w:tab w:val="left" w:pos="6412"/>
+          <w:tab w:val="left" w:pos="7328"/>
+          <w:tab w:val="left" w:pos="8244"/>
+          <w:tab w:val="left" w:pos="9160"/>
+          <w:tab w:val="left" w:pos="10076"/>
+          <w:tab w:val="left" w:pos="10992"/>
+          <w:tab w:val="left" w:pos="11908"/>
+          <w:tab w:val="left" w:pos="12824"/>
+          <w:tab w:val="left" w:pos="13740"/>
+          <w:tab w:val="left" w:pos="14656"/>
+        </w:tabs>
+        <w:spacing w:after="0" w:line="240" w:lineRule="auto"/>
+        <w:textAlignment w:val="baseline"/>
+        <w:rPr>
+          <w:rFonts w:ascii="Arial" w:hAnsi="Arial" w:cs="Arial"/>
+          <w:color w:val="000000" w:themeColor="text1"/>
+          <w:spacing w:val="2"/>
+          <w:sz w:val="24"/>
+          <w:szCs w:val="24"/>
+          <w:shd w:val="clear" w:color="auto" w:fill="FFFFFF"/>
+          <w:lang w:val="en-US"/>
+        </w:rPr>
+      </w:pPr>
+      <w:r>
+        <w:rPr>
+          <w:rFonts w:ascii="Arial" w:eastAsia="Times New Roman" w:hAnsi="Arial" w:cs="Arial"/>
+          <w:color w:val="000000" w:themeColor="text1"/>
+          <w:sz w:val="24"/>
+          <w:szCs w:val="24"/>
+          <w:bdr w:val="none" w:sz="0" w:space="0" w:color="auto" w:frame="1"/>
+          <w:lang w:val="en-US" w:eastAsia="ru-RU"/>
+        </w:rPr>
+        <w:t xml:space="preserve">The old oak tree from India fell down. </w:t>
+      </w:r>
+      <w:r>
+        <w:rPr>
+          <w:rFonts w:ascii="Arial" w:hAnsi="Arial" w:cs="Arial"/>
+          <w:color w:val="000000" w:themeColor="text1"/>
+          <w:spacing w:val="2"/>
+          <w:sz w:val="24"/>
+          <w:szCs w:val="24"/>
+          <w:shd w:val="clear" w:color="auto" w:fill="FFFFFF"/>
+          <w:lang w:val="en-US"/>
+        </w:rPr>
+        <w:t>The quick brown fox jumps over the lazy dog.</w:t>
+      </w:r>
+      <w:r>
+        <w:rPr>
+          <w:rFonts w:ascii="Arial" w:hAnsi="Arial" w:cs="Arial"/>
+          <w:color w:val="000000" w:themeColor="text1"/>
+          <w:spacing w:val="2"/>
+          <w:sz w:val="24"/>
+          <w:szCs w:val="24"/>
+          <w:shd w:val="clear" w:color="auto" w:fill="FFFFFF"/>
+          <w:lang w:val="en-US"/>
+        </w:rPr>
+        <w:t xml:space="preserve"> Everything that the light touches is out </w:t>
+      </w:r>
+      <w:proofErr w:type="spellStart"/>
+      <w:r>
+        <w:rPr>
+          <w:rFonts w:ascii="Arial" w:hAnsi="Arial" w:cs="Arial"/>
+          <w:color w:val="000000" w:themeColor="text1"/>
+          <w:spacing w:val="2"/>
+          <w:sz w:val="24"/>
+          <w:szCs w:val="24"/>
+          <w:shd w:val="clear" w:color="auto" w:fill="FFFFFF"/>
+          <w:lang w:val="en-US"/>
+        </w:rPr>
+        <w:t>kindom</w:t>
+      </w:r>
+      <w:proofErr w:type="spellEnd"/>
+      <w:r>
+        <w:rPr>
+          <w:rFonts w:ascii="Arial" w:hAnsi="Arial" w:cs="Arial"/>
+          <w:color w:val="000000" w:themeColor="text1"/>
+          <w:spacing w:val="2"/>
+          <w:sz w:val="24"/>
+          <w:szCs w:val="24"/>
+          <w:shd w:val="clear" w:color="auto" w:fill="FFFFFF"/>
+          <w:lang w:val="en-US"/>
+        </w:rPr>
+        <w:t>.</w:t>
+      </w:r>
+    </w:p>
+    <w:p>
+      <w:pPr>
+        <w:rPr>
+          <w:lang w:val="en-US"/>
+        </w:rPr>
+      </w:pPr>
+      <w:bookmarkStart w:id="0" w:name="_GoBack"/>
+      <w:bookmarkEnd w:id="0"/>
     </w:p>
     <w:sectPr>
       <w:pgSz w:w="11906" w:h="16838"/>

</xml_diff>